<commit_message>
Intermediate report (not especially well formatted, but all content is done)
</commit_message>
<xml_diff>
--- a/Trabalho_1/PLOG_TP1_RI_The_7th_Guest_Infection_2.docx
+++ b/Trabalho_1/PLOG_TP1_RI_The_7th_Guest_Infection_2.docx
@@ -1,9 +1,9 @@
 
 <file path=word/document.xml><?xml version="1.0" encoding="utf-8"?>
-<w:document xmlns:r="http://schemas.openxmlformats.org/officeDocument/2006/relationships" xmlns:wp="http://schemas.openxmlformats.org/drawingml/2006/wordprocessingDrawing" xmlns:w="http://schemas.openxmlformats.org/wordprocessingml/2006/main" xmlns:w10="urn:schemas-microsoft-com:office:word" xmlns:w14="http://schemas.microsoft.com/office/word/2010/wordml" xmlns:wps="http://schemas.microsoft.com/office/word/2010/wordprocessingShape" xmlns:wpg="http://schemas.microsoft.com/office/word/2010/wordprocessingGroup" xmlns:mc="http://schemas.openxmlformats.org/markup-compatibility/2006" xmlns:v="urn:schemas-microsoft-com:vml" xmlns:o="urn:schemas-microsoft-com:office:office" xmlns:m="http://schemas.openxmlformats.org/officeDocument/2006/math" mc:Ignorable="w14">
+<w:document xmlns:wp14="http://schemas.microsoft.com/office/word/2010/wordprocessingDrawing" xmlns:r="http://schemas.openxmlformats.org/officeDocument/2006/relationships" xmlns:wp="http://schemas.openxmlformats.org/drawingml/2006/wordprocessingDrawing" xmlns:w="http://schemas.openxmlformats.org/wordprocessingml/2006/main" xmlns:w10="urn:schemas-microsoft-com:office:word" xmlns:w14="http://schemas.microsoft.com/office/word/2010/wordml" xmlns:wps="http://schemas.microsoft.com/office/word/2010/wordprocessingShape" xmlns:wpg="http://schemas.microsoft.com/office/word/2010/wordprocessingGroup" xmlns:mc="http://schemas.openxmlformats.org/markup-compatibility/2006" xmlns:v="urn:schemas-microsoft-com:vml" xmlns:o="urn:schemas-microsoft-com:office:office" xmlns:m="http://schemas.openxmlformats.org/officeDocument/2006/math" xmlns:a="http://schemas.openxmlformats.org/drawingml/2006/main" xmlns:pic="http://schemas.openxmlformats.org/drawingml/2006/picture" xmlns:a14="http://schemas.microsoft.com/office/drawing/2010/main" mc:Ignorable="w14 wp14">
   <w:background w:color="FFFFFF"/>
   <w:body>
-    <w:p>
+    <w:p xmlns:wp14="http://schemas.microsoft.com/office/word/2010/wordml" wp14:textId="77777777">
       <w:pPr>
         <w:pStyle w:val="Corpo"/>
         <w:jc w:val="center"/>
@@ -100,7 +100,7 @@
         <w:t>tico de PLOG</w:t>
       </w:r>
     </w:p>
-    <w:p>
+    <w:p xmlns:wp14="http://schemas.microsoft.com/office/word/2010/wordml" wp14:textId="77777777">
       <w:pPr>
         <w:pStyle w:val="Corpo"/>
         <w:jc w:val="center"/>
@@ -113,7 +113,7 @@
         </w:rPr>
       </w:pPr>
     </w:p>
-    <w:p>
+    <w:p xmlns:wp14="http://schemas.microsoft.com/office/word/2010/wordml" wp14:textId="77777777">
       <w:pPr>
         <w:pStyle w:val="Corpo"/>
         <w:jc w:val="left"/>
@@ -123,7 +123,7 @@
         </w:rPr>
       </w:pPr>
     </w:p>
-    <w:p>
+    <w:p xmlns:wp14="http://schemas.microsoft.com/office/word/2010/wordml" wp14:textId="77777777">
       <w:pPr>
         <w:pStyle w:val="Corpo"/>
         <w:jc w:val="left"/>
@@ -133,7 +133,7 @@
         </w:rPr>
       </w:pPr>
     </w:p>
-    <w:p>
+    <w:p xmlns:wp14="http://schemas.microsoft.com/office/word/2010/wordml" wp14:textId="77777777">
       <w:pPr>
         <w:pStyle w:val="Corpo"/>
         <w:jc w:val="left"/>
@@ -143,7 +143,7 @@
         </w:rPr>
       </w:pPr>
     </w:p>
-    <w:p>
+    <w:p xmlns:wp14="http://schemas.microsoft.com/office/word/2010/wordml" wp14:textId="77777777">
       <w:pPr>
         <w:pStyle w:val="Corpo"/>
         <w:jc w:val="left"/>
@@ -153,7 +153,7 @@
         </w:rPr>
       </w:pPr>
     </w:p>
-    <w:p>
+    <w:p xmlns:wp14="http://schemas.microsoft.com/office/word/2010/wordml" wp14:textId="77777777">
       <w:pPr>
         <w:pStyle w:val="Corpo"/>
         <w:jc w:val="left"/>
@@ -183,7 +183,7 @@
         <w:t xml:space="preserve"> The 7th Guest: Infection</w:t>
       </w:r>
     </w:p>
-    <w:p>
+    <w:p xmlns:wp14="http://schemas.microsoft.com/office/word/2010/wordml" wp14:textId="77777777">
       <w:pPr>
         <w:pStyle w:val="Corpo"/>
         <w:jc w:val="left"/>
@@ -193,7 +193,7 @@
         </w:rPr>
       </w:pPr>
     </w:p>
-    <w:p>
+    <w:p xmlns:wp14="http://schemas.microsoft.com/office/word/2010/wordml" wp14:textId="77777777">
       <w:pPr>
         <w:pStyle w:val="Corpo"/>
         <w:jc w:val="left"/>
@@ -203,7 +203,7 @@
         </w:rPr>
       </w:pPr>
     </w:p>
-    <w:p>
+    <w:p xmlns:wp14="http://schemas.microsoft.com/office/word/2010/wordml" wp14:textId="77777777">
       <w:pPr>
         <w:pStyle w:val="Corpo"/>
         <w:jc w:val="left"/>
@@ -213,7 +213,7 @@
         </w:rPr>
       </w:pPr>
     </w:p>
-    <w:p>
+    <w:p xmlns:wp14="http://schemas.microsoft.com/office/word/2010/wordml" wp14:textId="77777777">
       <w:pPr>
         <w:pStyle w:val="Corpo"/>
         <w:jc w:val="left"/>
@@ -290,7 +290,7 @@
         <w:fldChar w:fldCharType="end" w:fldLock="0"/>
       </w:r>
     </w:p>
-    <w:p>
+    <w:p xmlns:wp14="http://schemas.microsoft.com/office/word/2010/wordml" wp14:textId="77777777">
       <w:pPr>
         <w:pStyle w:val="Corpo"/>
         <w:jc w:val="left"/>
@@ -300,7 +300,7 @@
         </w:rPr>
       </w:pPr>
     </w:p>
-    <w:p>
+    <w:p xmlns:wp14="http://schemas.microsoft.com/office/word/2010/wordml" wp14:textId="77777777">
       <w:pPr>
         <w:pStyle w:val="Corpo"/>
         <w:jc w:val="left"/>
@@ -319,7 +319,7 @@
         <w:t>Eduardo Carreira Ribeiro - up201705421</w:t>
       </w:r>
     </w:p>
-    <w:p>
+    <w:p xmlns:wp14="http://schemas.microsoft.com/office/word/2010/wordml" wp14:textId="77777777">
       <w:pPr>
         <w:pStyle w:val="Corpo"/>
         <w:jc w:val="left"/>
@@ -329,7 +329,7 @@
         </w:rPr>
       </w:pPr>
     </w:p>
-    <w:p>
+    <w:p xmlns:wp14="http://schemas.microsoft.com/office/word/2010/wordml" wp14:textId="77777777">
       <w:pPr>
         <w:pStyle w:val="Corpo"/>
         <w:jc w:val="left"/>
@@ -339,7 +339,7 @@
         </w:rPr>
       </w:pPr>
     </w:p>
-    <w:p>
+    <w:p xmlns:wp14="http://schemas.microsoft.com/office/word/2010/wordml" wp14:textId="77777777">
       <w:pPr>
         <w:pStyle w:val="Corpo"/>
         <w:jc w:val="left"/>
@@ -349,7 +349,7 @@
         </w:rPr>
       </w:pPr>
     </w:p>
-    <w:p>
+    <w:p xmlns:wp14="http://schemas.microsoft.com/office/word/2010/wordml" wp14:textId="77777777">
       <w:pPr>
         <w:pStyle w:val="Corpo"/>
         <w:jc w:val="left"/>
@@ -359,7 +359,7 @@
         </w:rPr>
       </w:pPr>
     </w:p>
-    <w:p>
+    <w:p xmlns:wp14="http://schemas.microsoft.com/office/word/2010/wordml" wp14:textId="77777777">
       <w:pPr>
         <w:pStyle w:val="Corpo"/>
         <w:jc w:val="left"/>
@@ -369,7 +369,7 @@
         </w:rPr>
       </w:pPr>
     </w:p>
-    <w:p>
+    <w:p xmlns:wp14="http://schemas.microsoft.com/office/word/2010/wordml" wp14:textId="77777777">
       <w:pPr>
         <w:pStyle w:val="Corpo"/>
         <w:jc w:val="left"/>
@@ -379,7 +379,7 @@
         </w:rPr>
       </w:pPr>
     </w:p>
-    <w:p>
+    <w:p xmlns:wp14="http://schemas.microsoft.com/office/word/2010/wordml" wp14:textId="77777777">
       <w:pPr>
         <w:pStyle w:val="Corpo"/>
         <w:jc w:val="left"/>
@@ -389,7 +389,7 @@
         </w:rPr>
       </w:pPr>
     </w:p>
-    <w:p>
+    <w:p xmlns:wp14="http://schemas.microsoft.com/office/word/2010/wordml" wp14:textId="77777777">
       <w:pPr>
         <w:pStyle w:val="Corpo"/>
         <w:jc w:val="left"/>
@@ -399,7 +399,7 @@
         </w:rPr>
       </w:pPr>
     </w:p>
-    <w:p>
+    <w:p xmlns:wp14="http://schemas.microsoft.com/office/word/2010/wordml" wp14:textId="77777777">
       <w:pPr>
         <w:pStyle w:val="Corpo"/>
         <w:jc w:val="left"/>
@@ -409,7 +409,7 @@
         </w:rPr>
       </w:pPr>
     </w:p>
-    <w:p>
+    <w:p xmlns:wp14="http://schemas.microsoft.com/office/word/2010/wordml" wp14:textId="77777777">
       <w:pPr>
         <w:pStyle w:val="Corpo"/>
         <w:jc w:val="left"/>
@@ -419,7 +419,7 @@
         </w:rPr>
       </w:pPr>
     </w:p>
-    <w:p>
+    <w:p xmlns:wp14="http://schemas.microsoft.com/office/word/2010/wordml" wp14:textId="77777777">
       <w:pPr>
         <w:pStyle w:val="Corpo"/>
         <w:jc w:val="left"/>
@@ -429,7 +429,7 @@
         </w:rPr>
       </w:pPr>
     </w:p>
-    <w:p>
+    <w:p xmlns:wp14="http://schemas.microsoft.com/office/word/2010/wordml" wp14:textId="77777777">
       <w:pPr>
         <w:pStyle w:val="Corpo"/>
         <w:jc w:val="left"/>
@@ -439,7 +439,7 @@
         </w:rPr>
       </w:pPr>
     </w:p>
-    <w:p>
+    <w:p xmlns:wp14="http://schemas.microsoft.com/office/word/2010/wordml" wp14:textId="77777777">
       <w:pPr>
         <w:pStyle w:val="Corpo"/>
         <w:jc w:val="left"/>
@@ -449,7 +449,7 @@
         </w:rPr>
       </w:pPr>
     </w:p>
-    <w:p>
+    <w:p xmlns:wp14="http://schemas.microsoft.com/office/word/2010/wordml" wp14:textId="77777777">
       <w:pPr>
         <w:pStyle w:val="Corpo"/>
         <w:jc w:val="left"/>
@@ -459,7 +459,7 @@
         </w:rPr>
       </w:pPr>
     </w:p>
-    <w:p>
+    <w:p xmlns:wp14="http://schemas.microsoft.com/office/word/2010/wordml" wp14:textId="77777777">
       <w:pPr>
         <w:pStyle w:val="Corpo"/>
         <w:jc w:val="left"/>
@@ -469,7 +469,7 @@
         </w:rPr>
       </w:pPr>
     </w:p>
-    <w:p>
+    <w:p xmlns:wp14="http://schemas.microsoft.com/office/word/2010/wordml" wp14:textId="77777777">
       <w:pPr>
         <w:pStyle w:val="Corpo"/>
         <w:jc w:val="left"/>
@@ -479,7 +479,7 @@
         </w:rPr>
       </w:pPr>
     </w:p>
-    <w:p>
+    <w:p xmlns:wp14="http://schemas.microsoft.com/office/word/2010/wordml" wp14:textId="77777777">
       <w:pPr>
         <w:pStyle w:val="Corpo"/>
         <w:jc w:val="left"/>
@@ -489,7 +489,7 @@
         </w:rPr>
       </w:pPr>
     </w:p>
-    <w:p>
+    <w:p xmlns:wp14="http://schemas.microsoft.com/office/word/2010/wordml" wp14:textId="77777777">
       <w:pPr>
         <w:pStyle w:val="Corpo"/>
         <w:jc w:val="left"/>
@@ -499,7 +499,7 @@
         </w:rPr>
       </w:pPr>
     </w:p>
-    <w:p>
+    <w:p xmlns:wp14="http://schemas.microsoft.com/office/word/2010/wordml" wp14:textId="77777777">
       <w:pPr>
         <w:pStyle w:val="Corpo"/>
         <w:jc w:val="left"/>
@@ -509,7 +509,7 @@
         </w:rPr>
       </w:pPr>
     </w:p>
-    <w:p>
+    <w:p xmlns:wp14="http://schemas.microsoft.com/office/word/2010/wordml" wp14:textId="77777777">
       <w:pPr>
         <w:pStyle w:val="Corpo"/>
         <w:jc w:val="left"/>
@@ -528,7 +528,7 @@
         <w:t>PLOG - 19/20</w:t>
       </w:r>
     </w:p>
-    <w:p>
+    <w:p xmlns:wp14="http://schemas.microsoft.com/office/word/2010/wordml" wp14:textId="77777777">
       <w:pPr>
         <w:pStyle w:val="Corpo"/>
         <w:jc w:val="left"/>
@@ -539,6 +539,11 @@
       </w:pPr>
     </w:p>
     <w:p>
+      <w:r>
+        <w:br w:type="page"/>
+      </w:r>
+    </w:p>
+    <w:p xmlns:wp14="http://schemas.microsoft.com/office/word/2010/wordml" wp14:textId="77777777">
       <w:pPr>
         <w:pStyle w:val="Corpo"/>
         <w:jc w:val="left"/>
@@ -587,7 +592,7 @@
         <w:t>o Detalhada do Jogo</w:t>
       </w:r>
     </w:p>
-    <w:p>
+    <w:p xmlns:wp14="http://schemas.microsoft.com/office/word/2010/wordml" wp14:textId="77777777">
       <w:pPr>
         <w:pStyle w:val="Corpo"/>
         <w:jc w:val="left"/>
@@ -600,7 +605,7 @@
         </w:rPr>
       </w:pPr>
     </w:p>
-    <w:p>
+    <w:p xmlns:wp14="http://schemas.microsoft.com/office/word/2010/wordml" wp14:textId="77777777">
       <w:pPr>
         <w:pStyle w:val="Corpo"/>
         <w:jc w:val="left"/>
@@ -613,7 +618,7 @@
         </w:rPr>
       </w:pPr>
     </w:p>
-    <w:p>
+    <w:p xmlns:wp14="http://schemas.microsoft.com/office/word/2010/wordml" wp14:textId="77777777">
       <w:pPr>
         <w:pStyle w:val="Corpo"/>
         <w:jc w:val="left"/>
@@ -662,7 +667,7 @@
         <w:t>ria do Jogo</w:t>
       </w:r>
     </w:p>
-    <w:p>
+    <w:p xmlns:wp14="http://schemas.microsoft.com/office/word/2010/wordml" wp14:textId="77777777">
       <w:pPr>
         <w:pStyle w:val="Corpo"/>
         <w:jc w:val="left"/>
@@ -675,7 +680,7 @@
         </w:rPr>
       </w:pPr>
     </w:p>
-    <w:p>
+    <w:p xmlns:wp14="http://schemas.microsoft.com/office/word/2010/wordml" wp14:textId="77777777">
       <w:pPr>
         <w:pStyle w:val="Corpo"/>
         <w:jc w:val="left"/>
@@ -692,7 +697,7 @@
         <w:tab/>
       </w:r>
     </w:p>
-    <w:p>
+    <w:p xmlns:wp14="http://schemas.microsoft.com/office/word/2010/wordml" wp14:textId="77777777">
       <w:pPr>
         <w:pStyle w:val="Corpo"/>
         <w:spacing w:line="288" w:lineRule="auto"/>
@@ -709,6 +714,13 @@
           <w:rtl w:val="0"/>
         </w:rPr>
         <w:tab/>
+      </w:r>
+      <w:r>
+        <w:rPr>
+          <w:sz w:val="24"/>
+          <w:szCs w:val="24"/>
+          <w:rtl w:val="0"/>
+        </w:rPr>
         <w:t>“</w:t>
       </w:r>
       <w:r>
@@ -919,7 +931,7 @@
         <w:t xml:space="preserve">. </w:t>
       </w:r>
     </w:p>
-    <w:p>
+    <w:p xmlns:wp14="http://schemas.microsoft.com/office/word/2010/wordml" wp14:textId="77777777">
       <w:pPr>
         <w:pStyle w:val="Corpo"/>
         <w:spacing w:line="288" w:lineRule="auto"/>
@@ -930,7 +942,7 @@
         </w:rPr>
       </w:pPr>
     </w:p>
-    <w:p>
+    <w:p xmlns:wp14="http://schemas.microsoft.com/office/word/2010/wordml" wp14:textId="77777777">
       <w:pPr>
         <w:pStyle w:val="Corpo"/>
         <w:spacing w:line="288" w:lineRule="auto"/>
@@ -947,6 +959,13 @@
           <w:rtl w:val="0"/>
         </w:rPr>
         <w:tab/>
+      </w:r>
+      <w:r>
+        <w:rPr>
+          <w:sz w:val="24"/>
+          <w:szCs w:val="24"/>
+          <w:rtl w:val="0"/>
+        </w:rPr>
         <w:t>A primeira vers</w:t>
       </w:r>
       <w:r>
@@ -1238,7 +1257,7 @@
         <w:t>.</w:t>
       </w:r>
     </w:p>
-    <w:p>
+    <w:p xmlns:wp14="http://schemas.microsoft.com/office/word/2010/wordml" wp14:textId="77777777">
       <w:pPr>
         <w:pStyle w:val="Corpo"/>
         <w:spacing w:line="288" w:lineRule="auto"/>
@@ -1249,7 +1268,7 @@
         </w:rPr>
       </w:pPr>
     </w:p>
-    <w:p>
+    <w:p xmlns:wp14="http://schemas.microsoft.com/office/word/2010/wordml" wp14:textId="77777777">
       <w:pPr>
         <w:pStyle w:val="Corpo"/>
         <w:spacing w:line="288" w:lineRule="auto"/>
@@ -1266,6 +1285,13 @@
           <w:rtl w:val="0"/>
         </w:rPr>
         <w:tab/>
+      </w:r>
+      <w:r>
+        <w:rPr>
+          <w:sz w:val="24"/>
+          <w:szCs w:val="24"/>
+          <w:rtl w:val="0"/>
+        </w:rPr>
         <w:t>Em 1993, Trilobyte lan</w:t>
       </w:r>
       <w:r>
@@ -1719,7 +1745,7 @@
         <w:t>todo.</w:t>
       </w:r>
     </w:p>
-    <w:p>
+    <w:p xmlns:wp14="http://schemas.microsoft.com/office/word/2010/wordml" wp14:textId="77777777">
       <w:pPr>
         <w:pStyle w:val="Corpo"/>
         <w:spacing w:line="288" w:lineRule="auto"/>
@@ -1730,7 +1756,7 @@
         </w:rPr>
       </w:pPr>
     </w:p>
-    <w:p>
+    <w:p xmlns:wp14="http://schemas.microsoft.com/office/word/2010/wordml" wp14:textId="77777777">
       <w:pPr>
         <w:pStyle w:val="Corpo"/>
         <w:spacing w:line="288" w:lineRule="auto"/>
@@ -1747,6 +1773,13 @@
           <w:rtl w:val="0"/>
         </w:rPr>
         <w:tab/>
+      </w:r>
+      <w:r>
+        <w:rPr>
+          <w:sz w:val="24"/>
+          <w:szCs w:val="24"/>
+          <w:rtl w:val="0"/>
+        </w:rPr>
         <w:t>Uma vers</w:t>
       </w:r>
       <w:r>
@@ -1858,7 +1891,7 @@
         <w:t>, em Abril de 2011.</w:t>
       </w:r>
     </w:p>
-    <w:p>
+    <w:p xmlns:wp14="http://schemas.microsoft.com/office/word/2010/wordml" wp14:textId="77777777">
       <w:pPr>
         <w:pStyle w:val="Corpo"/>
         <w:spacing w:line="288" w:lineRule="auto"/>
@@ -1869,7 +1902,7 @@
         </w:rPr>
       </w:pPr>
     </w:p>
-    <w:p>
+    <w:p xmlns:wp14="http://schemas.microsoft.com/office/word/2010/wordml" wp14:textId="77777777">
       <w:pPr>
         <w:pStyle w:val="Corpo"/>
         <w:spacing w:line="288" w:lineRule="auto"/>
@@ -1880,7 +1913,7 @@
         </w:rPr>
       </w:pPr>
     </w:p>
-    <w:p>
+    <w:p xmlns:wp14="http://schemas.microsoft.com/office/word/2010/wordml" wp14:textId="77777777">
       <w:pPr>
         <w:pStyle w:val="Corpo"/>
         <w:spacing w:line="288" w:lineRule="auto"/>
@@ -1891,7 +1924,7 @@
         </w:rPr>
       </w:pPr>
     </w:p>
-    <w:p>
+    <w:p xmlns:wp14="http://schemas.microsoft.com/office/word/2010/wordml" wp14:textId="77777777">
       <w:pPr>
         <w:pStyle w:val="Corpo"/>
         <w:spacing w:line="288" w:lineRule="auto"/>
@@ -1907,7 +1940,7 @@
           <w:szCs w:val="24"/>
         </w:rPr>
         <w:drawing>
-          <wp:anchor distT="152400" distB="152400" distL="152400" distR="152400" simplePos="0" relativeHeight="251659264" behindDoc="0" locked="0" layoutInCell="1" allowOverlap="1">
+          <wp:anchor xmlns:wp14="http://schemas.microsoft.com/office/word/2010/wordprocessingDrawing" distT="152400" distB="152400" distL="152400" distR="152400" simplePos="0" relativeHeight="251659264" behindDoc="0" locked="0" layoutInCell="1" allowOverlap="1" wp14:anchorId="152943C2" wp14:editId="7777777">
             <wp:simplePos x="0" y="0"/>
             <wp:positionH relativeFrom="margin">
               <wp:posOffset>4238881</wp:posOffset>
@@ -1965,8 +1998,17 @@
           </wp:anchor>
         </w:drawing>
       </w:r>
+      <w:r>
+        <w:rPr/>
+        <w:t/>
+      </w:r>
     </w:p>
     <w:p>
+      <w:r>
+        <w:br w:type="page"/>
+      </w:r>
+    </w:p>
+    <w:p xmlns:wp14="http://schemas.microsoft.com/office/word/2010/wordml" wp14:textId="77777777">
       <w:pPr>
         <w:pStyle w:val="Corpo"/>
         <w:jc w:val="left"/>
@@ -1991,7 +2033,7 @@
         <w:t>Regras do Jogo</w:t>
       </w:r>
     </w:p>
-    <w:p>
+    <w:p xmlns:wp14="http://schemas.microsoft.com/office/word/2010/wordml" wp14:textId="77777777">
       <w:pPr>
         <w:pStyle w:val="Corpo"/>
         <w:spacing w:line="288" w:lineRule="auto"/>
@@ -2002,7 +2044,7 @@
         </w:rPr>
       </w:pPr>
     </w:p>
-    <w:p>
+    <w:p xmlns:wp14="http://schemas.microsoft.com/office/word/2010/wordml" wp14:textId="77777777">
       <w:pPr>
         <w:pStyle w:val="Corpo"/>
         <w:numPr>
@@ -2051,7 +2093,7 @@
         <w:t>uma grelha quadrada com 7 linhas e 7 colunas.</w:t>
       </w:r>
     </w:p>
-    <w:p>
+    <w:p xmlns:wp14="http://schemas.microsoft.com/office/word/2010/wordml" wp14:textId="77777777">
       <w:pPr>
         <w:pStyle w:val="Corpo"/>
         <w:spacing w:line="288" w:lineRule="auto"/>
@@ -2062,7 +2104,7 @@
         </w:rPr>
       </w:pPr>
     </w:p>
-    <w:p>
+    <w:p xmlns:wp14="http://schemas.microsoft.com/office/word/2010/wordml" wp14:textId="77777777">
       <w:pPr>
         <w:pStyle w:val="Corpo"/>
         <w:spacing w:line="288" w:lineRule="auto"/>
@@ -2073,7 +2115,7 @@
         </w:rPr>
       </w:pPr>
     </w:p>
-    <w:p>
+    <w:p xmlns:wp14="http://schemas.microsoft.com/office/word/2010/wordml" wp14:textId="77777777">
       <w:pPr>
         <w:pStyle w:val="Corpo"/>
         <w:numPr>
@@ -2094,6 +2136,13 @@
           <w:rtl w:val="0"/>
         </w:rPr>
         <w:tab/>
+      </w:r>
+      <w:r>
+        <w:rPr>
+          <w:sz w:val="24"/>
+          <w:szCs w:val="24"/>
+          <w:rtl w:val="0"/>
+        </w:rPr>
         <w:t>Cada jogador come</w:t>
       </w:r>
       <w:r>
@@ -2223,7 +2272,7 @@
         <w:t>bios vermelhos.</w:t>
       </w:r>
     </w:p>
-    <w:p>
+    <w:p xmlns:wp14="http://schemas.microsoft.com/office/word/2010/wordml" wp14:textId="77777777">
       <w:pPr>
         <w:pStyle w:val="Corpo"/>
         <w:spacing w:line="288" w:lineRule="auto"/>
@@ -2234,7 +2283,7 @@
         </w:rPr>
       </w:pPr>
     </w:p>
-    <w:p>
+    <w:p xmlns:wp14="http://schemas.microsoft.com/office/word/2010/wordml" wp14:textId="77777777">
       <w:pPr>
         <w:pStyle w:val="Corpo"/>
         <w:numPr>
@@ -2255,6 +2304,13 @@
           <w:rtl w:val="0"/>
         </w:rPr>
         <w:tab/>
+      </w:r>
+      <w:r>
+        <w:rPr>
+          <w:sz w:val="24"/>
+          <w:szCs w:val="24"/>
+          <w:rtl w:val="0"/>
+        </w:rPr>
         <w:t>Durante um turno, um jogador pode mover um dos seus micr</w:t>
       </w:r>
       <w:r>
@@ -2294,7 +2350,7 @@
         <w:t>o, incluindo diagonalmente.</w:t>
       </w:r>
     </w:p>
-    <w:p>
+    <w:p xmlns:wp14="http://schemas.microsoft.com/office/word/2010/wordml" wp14:textId="77777777">
       <w:pPr>
         <w:pStyle w:val="Corpo"/>
         <w:spacing w:line="288" w:lineRule="auto"/>
@@ -2305,7 +2361,7 @@
         </w:rPr>
       </w:pPr>
     </w:p>
-    <w:p>
+    <w:p xmlns:wp14="http://schemas.microsoft.com/office/word/2010/wordml" wp14:textId="77777777">
       <w:pPr>
         <w:pStyle w:val="Corpo"/>
         <w:numPr>
@@ -2326,6 +2382,13 @@
           <w:rtl w:val="0"/>
         </w:rPr>
         <w:tab/>
+      </w:r>
+      <w:r>
+        <w:rPr>
+          <w:sz w:val="24"/>
+          <w:szCs w:val="24"/>
+          <w:rtl w:val="0"/>
+        </w:rPr>
         <w:t>Se um micr</w:t>
       </w:r>
       <w:r>
@@ -2437,7 +2500,7 @@
         <w:t>bio abandonou.</w:t>
       </w:r>
     </w:p>
-    <w:p>
+    <w:p xmlns:wp14="http://schemas.microsoft.com/office/word/2010/wordml" wp14:textId="77777777">
       <w:pPr>
         <w:pStyle w:val="Corpo"/>
         <w:spacing w:line="288" w:lineRule="auto"/>
@@ -2448,7 +2511,7 @@
         </w:rPr>
       </w:pPr>
     </w:p>
-    <w:p>
+    <w:p xmlns:wp14="http://schemas.microsoft.com/office/word/2010/wordml" wp14:textId="77777777">
       <w:pPr>
         <w:pStyle w:val="Corpo"/>
         <w:numPr>
@@ -2469,6 +2532,13 @@
           <w:rtl w:val="0"/>
         </w:rPr>
         <w:tab/>
+      </w:r>
+      <w:r>
+        <w:rPr>
+          <w:sz w:val="24"/>
+          <w:szCs w:val="24"/>
+          <w:rtl w:val="0"/>
+        </w:rPr>
         <w:t>Se um micr</w:t>
       </w:r>
       <w:r>
@@ -2562,7 +2632,7 @@
         <w:t>ou o turno fica vazio.</w:t>
       </w:r>
     </w:p>
-    <w:p>
+    <w:p xmlns:wp14="http://schemas.microsoft.com/office/word/2010/wordml" wp14:textId="77777777">
       <w:pPr>
         <w:pStyle w:val="Corpo"/>
         <w:spacing w:line="288" w:lineRule="auto"/>
@@ -2573,7 +2643,7 @@
         </w:rPr>
       </w:pPr>
     </w:p>
-    <w:p>
+    <w:p xmlns:wp14="http://schemas.microsoft.com/office/word/2010/wordml" wp14:textId="77777777">
       <w:pPr>
         <w:pStyle w:val="Corpo"/>
         <w:numPr>
@@ -2594,6 +2664,13 @@
           <w:rtl w:val="0"/>
         </w:rPr>
         <w:tab/>
+      </w:r>
+      <w:r>
+        <w:rPr>
+          <w:sz w:val="24"/>
+          <w:szCs w:val="24"/>
+          <w:rtl w:val="0"/>
+        </w:rPr>
         <w:t>Ao movimentar um micr</w:t>
       </w:r>
       <w:r>
@@ -2687,7 +2764,7 @@
         <w:t>, ficando com a cor do jogador que se movimentou.</w:t>
       </w:r>
     </w:p>
-    <w:p>
+    <w:p xmlns:wp14="http://schemas.microsoft.com/office/word/2010/wordml" wp14:textId="77777777">
       <w:pPr>
         <w:pStyle w:val="Corpo"/>
         <w:spacing w:line="288" w:lineRule="auto"/>
@@ -2698,7 +2775,7 @@
         </w:rPr>
       </w:pPr>
     </w:p>
-    <w:p>
+    <w:p xmlns:wp14="http://schemas.microsoft.com/office/word/2010/wordml" wp14:textId="77777777">
       <w:pPr>
         <w:pStyle w:val="Corpo"/>
         <w:numPr>
@@ -2719,6 +2796,13 @@
           <w:rtl w:val="0"/>
         </w:rPr>
         <w:tab/>
+      </w:r>
+      <w:r>
+        <w:rPr>
+          <w:sz w:val="24"/>
+          <w:szCs w:val="24"/>
+          <w:rtl w:val="0"/>
+        </w:rPr>
         <w:t>Os jogadores s</w:t>
       </w:r>
       <w:r>
@@ -2758,7 +2842,7 @@
         <w:t xml:space="preserve">vel. </w:t>
       </w:r>
     </w:p>
-    <w:p>
+    <w:p xmlns:wp14="http://schemas.microsoft.com/office/word/2010/wordml" wp14:textId="77777777">
       <w:pPr>
         <w:pStyle w:val="Corpo"/>
         <w:spacing w:line="288" w:lineRule="auto"/>
@@ -2769,7 +2853,7 @@
         </w:rPr>
       </w:pPr>
     </w:p>
-    <w:p>
+    <w:p xmlns:wp14="http://schemas.microsoft.com/office/word/2010/wordml" wp14:textId="77777777">
       <w:pPr>
         <w:pStyle w:val="Corpo"/>
         <w:numPr>
@@ -2790,6 +2874,13 @@
           <w:rtl w:val="0"/>
         </w:rPr>
         <w:tab/>
+      </w:r>
+      <w:r>
+        <w:rPr>
+          <w:sz w:val="24"/>
+          <w:szCs w:val="24"/>
+          <w:rtl w:val="0"/>
+        </w:rPr>
         <w:t>O jogo acaba quando: ou todos os espa</w:t>
       </w:r>
       <w:r>
@@ -2901,7 +2992,7 @@
         <w:t>o vencedor!</w:t>
       </w:r>
     </w:p>
-    <w:p>
+    <w:p xmlns:wp14="http://schemas.microsoft.com/office/word/2010/wordml" wp14:textId="77777777">
       <w:pPr>
         <w:pStyle w:val="Corpo"/>
         <w:spacing w:line="288" w:lineRule="auto"/>
@@ -2917,7 +3008,7 @@
           <w:szCs w:val="24"/>
         </w:rPr>
         <w:drawing>
-          <wp:anchor distT="152400" distB="152400" distL="152400" distR="152400" simplePos="0" relativeHeight="251660288" behindDoc="0" locked="0" layoutInCell="1" allowOverlap="1">
+          <wp:anchor xmlns:wp14="http://schemas.microsoft.com/office/word/2010/wordprocessingDrawing" distT="152400" distB="152400" distL="152400" distR="152400" simplePos="0" relativeHeight="251660288" behindDoc="0" locked="0" layoutInCell="1" allowOverlap="1" wp14:anchorId="1D2CF8B1" wp14:editId="7777777">
             <wp:simplePos x="0" y="0"/>
             <wp:positionH relativeFrom="margin">
               <wp:posOffset>-6349</wp:posOffset>
@@ -2981,7 +3072,7 @@
           <w:szCs w:val="24"/>
         </w:rPr>
         <w:drawing>
-          <wp:anchor distT="152400" distB="152400" distL="152400" distR="152400" simplePos="0" relativeHeight="251661312" behindDoc="0" locked="0" layoutInCell="1" allowOverlap="1">
+          <wp:anchor xmlns:wp14="http://schemas.microsoft.com/office/word/2010/wordprocessingDrawing" distT="152400" distB="152400" distL="152400" distR="152400" simplePos="0" relativeHeight="251661312" behindDoc="0" locked="0" layoutInCell="1" allowOverlap="1" wp14:anchorId="649D3353" wp14:editId="7777777">
             <wp:simplePos x="0" y="0"/>
             <wp:positionH relativeFrom="margin">
               <wp:posOffset>3311287</wp:posOffset>
@@ -3046,8 +3137,948 @@
         </w:rPr>
         <w:tab/>
       </w:r>
+      <w:r>
+        <w:rPr/>
+        <w:t/>
+      </w:r>
     </w:p>
     <w:p>
+      <w:r>
+        <w:br w:type="page"/>
+      </w:r>
+    </w:p>
+    <w:p>
+      <w:pPr>
+        <w:pStyle w:val="Corpo"/>
+        <w:rPr>
+          <w:b w:val="1"/>
+          <w:bCs w:val="1"/>
+          <w:sz w:val="40"/>
+          <w:szCs w:val="40"/>
+          <w:u w:val="single"/>
+          <w:rtl w:val="0"/>
+          <w:lang w:val="pt-PT"/>
+        </w:rPr>
+      </w:pPr>
+      <w:r>
+        <w:rPr>
+          <w:b w:val="1"/>
+          <w:bCs w:val="1"/>
+          <w:sz w:val="40"/>
+          <w:szCs w:val="40"/>
+          <w:u w:val="single"/>
+          <w:lang w:val="pt-PT"/>
+        </w:rPr>
+        <w:t xml:space="preserve">Abordagem à modelação do </w:t>
+      </w:r>
+      <w:proofErr w:type="spellStart"/>
+      <w:r>
+        <w:rPr>
+          <w:b w:val="1"/>
+          <w:bCs w:val="1"/>
+          <w:sz w:val="40"/>
+          <w:szCs w:val="40"/>
+          <w:u w:val="single"/>
+          <w:lang w:val="pt-PT"/>
+        </w:rPr>
+        <w:t>jgoo</w:t>
+      </w:r>
+      <w:proofErr w:type="spellEnd"/>
+      <w:r>
+        <w:rPr>
+          <w:b w:val="1"/>
+          <w:bCs w:val="1"/>
+          <w:sz w:val="40"/>
+          <w:szCs w:val="40"/>
+          <w:u w:val="single"/>
+          <w:lang w:val="pt-PT"/>
+        </w:rPr>
+        <w:t xml:space="preserve"> em Prolog</w:t>
+      </w:r>
+    </w:p>
+    <w:p>
+      <w:pPr>
+        <w:pStyle w:val="Corpo"/>
+        <w:rPr>
+          <w:lang w:val="pt-PT"/>
+        </w:rPr>
+      </w:pPr>
+    </w:p>
+    <w:p>
+      <w:pPr>
+        <w:pStyle w:val="Corpo"/>
+        <w:jc w:val="left"/>
+        <w:rPr>
+          <w:b w:val="1"/>
+          <w:bCs w:val="1"/>
+          <w:sz w:val="30"/>
+          <w:szCs w:val="30"/>
+          <w:u w:val="single"/>
+          <w:rtl w:val="0"/>
+          <w:lang w:val="pt-PT"/>
+        </w:rPr>
+      </w:pPr>
+    </w:p>
+    <w:p>
+      <w:pPr>
+        <w:pStyle w:val="Corpo"/>
+        <w:jc w:val="left"/>
+        <w:rPr>
+          <w:b w:val="1"/>
+          <w:bCs w:val="1"/>
+          <w:sz w:val="30"/>
+          <w:szCs w:val="30"/>
+          <w:u w:val="single"/>
+          <w:rtl w:val="0"/>
+          <w:lang w:val="pt-PT"/>
+        </w:rPr>
+      </w:pPr>
+      <w:r>
+        <w:rPr>
+          <w:b w:val="1"/>
+          <w:bCs w:val="1"/>
+          <w:sz w:val="30"/>
+          <w:szCs w:val="30"/>
+          <w:u w:val="single"/>
+          <w:lang w:val="pt-PT"/>
+        </w:rPr>
+        <w:t>Representação interna do estado do jogo</w:t>
+      </w:r>
+    </w:p>
+    <w:p>
+      <w:pPr>
+        <w:pStyle w:val="Corpo"/>
+        <w:rPr>
+          <w:lang w:val="pt-PT"/>
+        </w:rPr>
+      </w:pPr>
+    </w:p>
+    <w:p>
+      <w:pPr>
+        <w:pStyle w:val="Corpo"/>
+        <w:numPr>
+          <w:ilvl w:val="0"/>
+          <w:numId w:val="4"/>
+        </w:numPr>
+        <w:rPr>
+          <w:b w:val="0"/>
+          <w:bCs w:val="0"/>
+          <w:i w:val="0"/>
+          <w:iCs w:val="0"/>
+          <w:color w:val="000000" w:themeColor="text1" w:themeTint="FF" w:themeShade="FF"/>
+          <w:sz w:val="22"/>
+          <w:szCs w:val="22"/>
+          <w:vertAlign w:val="baseline"/>
+          <w:lang w:val="pt-PT"/>
+        </w:rPr>
+      </w:pPr>
+      <w:r>
+        <w:rPr>
+          <w:lang w:val="pt-PT"/>
+        </w:rPr>
+        <w:t>O tabuleiro de jogo, de dimensões 7x7, é representado por uma lista</w:t>
+      </w:r>
+      <w:r>
+        <w:rPr>
+          <w:lang w:val="pt-PT"/>
+        </w:rPr>
+        <w:t xml:space="preserve"> </w:t>
+      </w:r>
+      <w:r>
+        <w:rPr>
+          <w:lang w:val="pt-PT"/>
+        </w:rPr>
+        <w:t xml:space="preserve">(I) de </w:t>
+      </w:r>
+      <w:r>
+        <w:rPr>
+          <w:lang w:val="pt-PT"/>
+        </w:rPr>
+        <w:t>listas (</w:t>
+      </w:r>
+      <w:r>
+        <w:rPr>
+          <w:lang w:val="pt-PT"/>
+        </w:rPr>
+        <w:t>II), sendo que cada lista</w:t>
+      </w:r>
+      <w:r>
+        <w:rPr>
+          <w:lang w:val="pt-PT"/>
+        </w:rPr>
+        <w:t xml:space="preserve"> </w:t>
+      </w:r>
+      <w:r>
+        <w:rPr>
+          <w:lang w:val="pt-PT"/>
+        </w:rPr>
+        <w:t xml:space="preserve">(II) </w:t>
+      </w:r>
+      <w:r>
+        <w:rPr>
+          <w:lang w:val="pt-PT"/>
+        </w:rPr>
+        <w:t>representa uma fila do tabuleiro. Dentro de cada lista</w:t>
+      </w:r>
+      <w:r>
+        <w:rPr>
+          <w:lang w:val="pt-PT"/>
+        </w:rPr>
+        <w:t xml:space="preserve"> </w:t>
+      </w:r>
+      <w:r>
+        <w:rPr>
+          <w:lang w:val="pt-PT"/>
+        </w:rPr>
+        <w:t>(</w:t>
+      </w:r>
+      <w:r>
+        <w:rPr>
+          <w:lang w:val="pt-PT"/>
+        </w:rPr>
+        <w:t>II)</w:t>
+      </w:r>
+      <w:r>
+        <w:rPr>
+          <w:lang w:val="pt-PT"/>
+        </w:rPr>
+        <w:t>, existem 7 átomos, que podem tomar os valores ‘a’, ‘b’, ou ‘</w:t>
+      </w:r>
+      <w:r>
+        <w:rPr>
+          <w:lang w:val="pt-PT"/>
+        </w:rPr>
+        <w:t xml:space="preserve"> ’</w:t>
+      </w:r>
+      <w:r>
+        <w:rPr>
+          <w:lang w:val="pt-PT"/>
+        </w:rPr>
+        <w:t xml:space="preserve">, que representam, respetivamente, peças do </w:t>
+      </w:r>
+      <w:r>
+        <w:rPr>
+          <w:lang w:val="pt-PT"/>
+        </w:rPr>
+        <w:t>J</w:t>
+      </w:r>
+      <w:r>
+        <w:rPr>
+          <w:lang w:val="pt-PT"/>
+        </w:rPr>
+        <w:t>ogador A, do</w:t>
+      </w:r>
+      <w:r>
+        <w:rPr>
+          <w:lang w:val="pt-PT"/>
+        </w:rPr>
+        <w:t xml:space="preserve"> J</w:t>
+      </w:r>
+      <w:r>
+        <w:rPr>
+          <w:lang w:val="pt-PT"/>
+        </w:rPr>
+        <w:t>ogador B, e espaços vazios no tab</w:t>
+      </w:r>
+      <w:r>
+        <w:rPr>
+          <w:lang w:val="pt-PT"/>
+        </w:rPr>
+        <w:t>uleiro.</w:t>
+      </w:r>
+    </w:p>
+    <w:p>
+      <w:pPr>
+        <w:pStyle w:val="Corpo"/>
+        <w:rPr>
+          <w:lang w:val="pt-PT"/>
+        </w:rPr>
+      </w:pPr>
+    </w:p>
+    <w:p>
+      <w:pPr>
+        <w:pStyle w:val="Corpo"/>
+        <w:numPr>
+          <w:ilvl w:val="0"/>
+          <w:numId w:val="4"/>
+        </w:numPr>
+        <w:rPr>
+          <w:b w:val="0"/>
+          <w:bCs w:val="0"/>
+          <w:i w:val="0"/>
+          <w:iCs w:val="0"/>
+          <w:color w:val="000000" w:themeColor="text1" w:themeTint="FF" w:themeShade="FF"/>
+          <w:sz w:val="22"/>
+          <w:szCs w:val="22"/>
+          <w:vertAlign w:val="baseline"/>
+          <w:lang w:val="pt-PT"/>
+        </w:rPr>
+      </w:pPr>
+      <w:r>
+        <w:rPr>
+          <w:lang w:val="pt-PT"/>
+        </w:rPr>
+        <w:t>O estado inicial do jogo, como exibido na imagem acima, inclui duas peças do Jogador A</w:t>
+      </w:r>
+      <w:r>
+        <w:rPr>
+          <w:lang w:val="pt-PT"/>
+        </w:rPr>
+        <w:t>, nos cantos superior esquerdo e inferior direito, e duas peças do Jogador B, nos cantos superior direito e inferior esquerdo,</w:t>
+      </w:r>
+      <w:r>
+        <w:rPr>
+          <w:lang w:val="pt-PT"/>
+        </w:rPr>
+        <w:t xml:space="preserve"> e o resto do tabuleiro vazio,</w:t>
+      </w:r>
+      <w:r>
+        <w:rPr>
+          <w:lang w:val="pt-PT"/>
+        </w:rPr>
+        <w:t xml:space="preserve"> sendo este estado internamente representado no seguinte formato:</w:t>
+      </w:r>
+    </w:p>
+    <w:p>
+      <w:pPr>
+        <w:pStyle w:val="Corpo"/>
+        <w:jc w:val="center"/>
+        <w:rPr>
+          <w:sz w:val="30"/>
+          <w:szCs w:val="30"/>
+        </w:rPr>
+      </w:pPr>
+      <w:r>
+        <w:drawing>
+          <wp:inline wp14:editId="61287260" wp14:anchorId="5AC756C2">
+            <wp:extent cx="3019425" cy="2124075"/>
+            <wp:effectExtent l="0" t="0" r="0" b="0"/>
+            <wp:docPr id="1455571407" name="" title=""/>
+            <wp:cNvGraphicFramePr>
+              <a:graphicFrameLocks noChangeAspect="1"/>
+            </wp:cNvGraphicFramePr>
+            <a:graphic>
+              <a:graphicData uri="http://schemas.openxmlformats.org/drawingml/2006/picture">
+                <pic:pic>
+                  <pic:nvPicPr>
+                    <pic:cNvPr id="0" name=""/>
+                    <pic:cNvPicPr/>
+                  </pic:nvPicPr>
+                  <pic:blipFill>
+                    <a:blip r:embed="Reedb516258874eea">
+                      <a:extLst>
+                        <a:ext xmlns:a="http://schemas.openxmlformats.org/drawingml/2006/main" uri="{28A0092B-C50C-407E-A947-70E740481C1C}">
+                          <a14:useLocalDpi val="0"/>
+                        </a:ext>
+                      </a:extLst>
+                    </a:blip>
+                    <a:stretch>
+                      <a:fillRect/>
+                    </a:stretch>
+                  </pic:blipFill>
+                  <pic:spPr>
+                    <a:xfrm>
+                      <a:off x="0" y="0"/>
+                      <a:ext cx="3019425" cy="2124075"/>
+                    </a:xfrm>
+                    <a:prstGeom prst="rect">
+                      <a:avLst/>
+                    </a:prstGeom>
+                  </pic:spPr>
+                </pic:pic>
+              </a:graphicData>
+            </a:graphic>
+          </wp:inline>
+        </w:drawing>
+      </w:r>
+      <w:r>
+        <w:drawing>
+          <wp:inline wp14:editId="1FF1309D" wp14:anchorId="15B43225">
+            <wp:extent cx="1723468" cy="2128768"/>
+            <wp:effectExtent l="0" t="0" r="0" b="0"/>
+            <wp:docPr id="642176178" name="officeArt object" title=""/>
+            <wp:cNvGraphicFramePr>
+              <a:graphicFrameLocks noChangeAspect="1"/>
+            </wp:cNvGraphicFramePr>
+            <a:graphic>
+              <a:graphicData uri="http://schemas.openxmlformats.org/drawingml/2006/picture">
+                <pic:pic>
+                  <pic:nvPicPr>
+                    <pic:cNvPr id="0" name="officeArt object"/>
+                    <pic:cNvPicPr/>
+                  </pic:nvPicPr>
+                  <pic:blipFill>
+                    <a:blip r:embed="Rb3d8b9a916d74e3f">
+                      <a:extLst xmlns:a="http://schemas.openxmlformats.org/drawingml/2006/main"/>
+                    </a:blip>
+                    <a:srcRect l="0" t="0" r="0" b="0"/>
+                    <a:stretch>
+                      <a:fillRect/>
+                    </a:stretch>
+                  </pic:blipFill>
+                  <pic:spPr xmlns:pic="http://schemas.openxmlformats.org/drawingml/2006/picture">
+                    <a:xfrm xmlns:a="http://schemas.openxmlformats.org/drawingml/2006/main" rot="0" flipH="0" flipV="0">
+                      <a:off x="0" y="0"/>
+                      <a:ext cx="1723468" cy="2128768"/>
+                    </a:xfrm>
+                    <a:prstGeom xmlns:a="http://schemas.openxmlformats.org/drawingml/2006/main" prst="rect">
+                      <a:avLst/>
+                    </a:prstGeom>
+                    <a:ln xmlns:a="http://schemas.openxmlformats.org/drawingml/2006/main" w="12700" cap="flat">
+                      <a:noFill/>
+                      <a:miter lim="400000"/>
+                    </a:ln>
+                    <a:effectLst xmlns:a="http://schemas.openxmlformats.org/drawingml/2006/main"/>
+                  </pic:spPr>
+                </pic:pic>
+              </a:graphicData>
+            </a:graphic>
+          </wp:inline>
+        </w:drawing>
+      </w:r>
+    </w:p>
+    <w:p>
+      <w:pPr>
+        <w:pStyle w:val="Corpo"/>
+      </w:pPr>
+    </w:p>
+    <w:p>
+      <w:pPr>
+        <w:pStyle w:val="Corpo"/>
+        <w:numPr>
+          <w:ilvl w:val="0"/>
+          <w:numId w:val="6"/>
+        </w:numPr>
+        <w:rPr>
+          <w:b w:val="0"/>
+          <w:bCs w:val="0"/>
+          <w:i w:val="0"/>
+          <w:iCs w:val="0"/>
+          <w:color w:val="000000" w:themeColor="text1" w:themeTint="FF" w:themeShade="FF"/>
+          <w:sz w:val="22"/>
+          <w:szCs w:val="22"/>
+          <w:vertAlign w:val="baseline"/>
+        </w:rPr>
+      </w:pPr>
+      <w:r>
+        <w:rPr/>
+        <w:t xml:space="preserve">Um estado intermédio do jogo </w:t>
+      </w:r>
+      <w:r>
+        <w:rPr/>
+        <w:t>incluirá várias peças no tabuleiro</w:t>
+      </w:r>
+      <w:r>
+        <w:rPr/>
+        <w:t>, não se verificando ainda nenhuma das condições de final do jogo:</w:t>
+      </w:r>
+    </w:p>
+    <w:p xmlns:wp14="http://schemas.microsoft.com/office/word/2010/wordml" wp14:textId="77777777">
+      <w:pPr>
+        <w:pStyle w:val="Corpo"/>
+        <w:spacing w:line="288" w:lineRule="auto"/>
+        <w:jc w:val="center"/>
+        <w:rPr>
+          <w:sz w:val="24"/>
+          <w:szCs w:val="24"/>
+        </w:rPr>
+      </w:pPr>
+    </w:p>
+    <w:p xmlns:wp14="http://schemas.microsoft.com/office/word/2010/wordml" wp14:textId="678E75E6">
+      <w:pPr>
+        <w:pStyle w:val="Corpo"/>
+        <w:spacing w:line="288" w:lineRule="auto"/>
+        <w:jc w:val="center"/>
+      </w:pPr>
+      <w:r>
+        <w:drawing>
+          <wp:inline xmlns:wp14="http://schemas.microsoft.com/office/word/2010/wordprocessingDrawing" wp14:editId="2BA197B0" wp14:anchorId="7D8C7879">
+            <wp:extent cx="2981325" cy="2085975"/>
+            <wp:effectExtent l="0" t="0" r="0" b="0"/>
+            <wp:docPr id="1092384584" name="" title=""/>
+            <wp:cNvGraphicFramePr>
+              <a:graphicFrameLocks noChangeAspect="1"/>
+            </wp:cNvGraphicFramePr>
+            <a:graphic>
+              <a:graphicData uri="http://schemas.openxmlformats.org/drawingml/2006/picture">
+                <pic:pic>
+                  <pic:nvPicPr>
+                    <pic:cNvPr id="0" name=""/>
+                    <pic:cNvPicPr/>
+                  </pic:nvPicPr>
+                  <pic:blipFill>
+                    <a:blip r:embed="R8c28d281e2f34c41">
+                      <a:extLst>
+                        <a:ext xmlns:a="http://schemas.openxmlformats.org/drawingml/2006/main" uri="{28A0092B-C50C-407E-A947-70E740481C1C}">
+                          <a14:useLocalDpi val="0"/>
+                        </a:ext>
+                      </a:extLst>
+                    </a:blip>
+                    <a:stretch>
+                      <a:fillRect/>
+                    </a:stretch>
+                  </pic:blipFill>
+                  <pic:spPr>
+                    <a:xfrm>
+                      <a:off x="0" y="0"/>
+                      <a:ext cx="2981325" cy="2085975"/>
+                    </a:xfrm>
+                    <a:prstGeom prst="rect">
+                      <a:avLst/>
+                    </a:prstGeom>
+                  </pic:spPr>
+                </pic:pic>
+              </a:graphicData>
+            </a:graphic>
+          </wp:inline>
+        </w:drawing>
+      </w:r>
+      <w:r>
+        <w:drawing>
+          <wp:inline xmlns:wp14="http://schemas.microsoft.com/office/word/2010/wordprocessingDrawing" wp14:editId="3D5A1A1A" wp14:anchorId="24E6AF57">
+            <wp:extent cx="1564481" cy="2085975"/>
+            <wp:effectExtent l="0" t="0" r="0" b="0"/>
+            <wp:docPr id="230077728" name="" title="Image result for 7th guest infection"/>
+            <wp:cNvGraphicFramePr>
+              <a:graphicFrameLocks noChangeAspect="1"/>
+            </wp:cNvGraphicFramePr>
+            <a:graphic>
+              <a:graphicData uri="http://schemas.openxmlformats.org/drawingml/2006/picture">
+                <pic:pic>
+                  <pic:nvPicPr>
+                    <pic:cNvPr id="0" name=""/>
+                    <pic:cNvPicPr/>
+                  </pic:nvPicPr>
+                  <pic:blipFill>
+                    <a:blip r:embed="R04b8727e60004826">
+                      <a:extLst>
+                        <a:ext xmlns:a="http://schemas.openxmlformats.org/drawingml/2006/main" uri="{28A0092B-C50C-407E-A947-70E740481C1C}">
+                          <a14:useLocalDpi val="0"/>
+                        </a:ext>
+                      </a:extLst>
+                    </a:blip>
+                    <a:stretch>
+                      <a:fillRect/>
+                    </a:stretch>
+                  </pic:blipFill>
+                  <pic:spPr>
+                    <a:xfrm>
+                      <a:off x="0" y="0"/>
+                      <a:ext cx="1564481" cy="2085975"/>
+                    </a:xfrm>
+                    <a:prstGeom prst="rect">
+                      <a:avLst/>
+                    </a:prstGeom>
+                  </pic:spPr>
+                </pic:pic>
+              </a:graphicData>
+            </a:graphic>
+          </wp:inline>
+        </w:drawing>
+      </w:r>
+    </w:p>
+    <w:p xmlns:wp14="http://schemas.microsoft.com/office/word/2010/wordml" wp14:textId="200E884E">
+      <w:pPr>
+        <w:pStyle w:val="Corpo"/>
+        <w:spacing w:line="288" w:lineRule="auto"/>
+      </w:pPr>
+    </w:p>
+    <w:p xmlns:wp14="http://schemas.microsoft.com/office/word/2010/wordml" wp14:textId="022B11F4">
+      <w:pPr>
+        <w:pStyle w:val="Corpo"/>
+        <w:spacing w:line="288" w:lineRule="auto"/>
+        <w:jc w:val="center"/>
+      </w:pPr>
+      <w:r>
+        <w:drawing>
+          <wp:inline xmlns:wp14="http://schemas.microsoft.com/office/word/2010/wordprocessingDrawing" wp14:editId="3114CFB1" wp14:anchorId="31E12C60">
+            <wp:extent cx="2990850" cy="2114550"/>
+            <wp:effectExtent l="0" t="0" r="0" b="0"/>
+            <wp:docPr id="390789123" name="" title=""/>
+            <wp:cNvGraphicFramePr>
+              <a:graphicFrameLocks noChangeAspect="1"/>
+            </wp:cNvGraphicFramePr>
+            <a:graphic>
+              <a:graphicData uri="http://schemas.openxmlformats.org/drawingml/2006/picture">
+                <pic:pic>
+                  <pic:nvPicPr>
+                    <pic:cNvPr id="0" name=""/>
+                    <pic:cNvPicPr/>
+                  </pic:nvPicPr>
+                  <pic:blipFill>
+                    <a:blip r:embed="R2fc02974575d4649">
+                      <a:extLst>
+                        <a:ext xmlns:a="http://schemas.openxmlformats.org/drawingml/2006/main" uri="{28A0092B-C50C-407E-A947-70E740481C1C}">
+                          <a14:useLocalDpi val="0"/>
+                        </a:ext>
+                      </a:extLst>
+                    </a:blip>
+                    <a:stretch>
+                      <a:fillRect/>
+                    </a:stretch>
+                  </pic:blipFill>
+                  <pic:spPr>
+                    <a:xfrm>
+                      <a:off x="0" y="0"/>
+                      <a:ext cx="2990850" cy="2114550"/>
+                    </a:xfrm>
+                    <a:prstGeom prst="rect">
+                      <a:avLst/>
+                    </a:prstGeom>
+                  </pic:spPr>
+                </pic:pic>
+              </a:graphicData>
+            </a:graphic>
+          </wp:inline>
+        </w:drawing>
+      </w:r>
+      <w:r>
+        <w:drawing>
+          <wp:inline xmlns:wp14="http://schemas.microsoft.com/office/word/2010/wordprocessingDrawing" wp14:editId="7FF1ED6F" wp14:anchorId="34CB951A">
+            <wp:extent cx="1683982" cy="2118074"/>
+            <wp:effectExtent l="0" t="0" r="0" b="0"/>
+            <wp:docPr id="884417252" name="officeArt object" title=""/>
+            <wp:cNvGraphicFramePr>
+              <a:graphicFrameLocks noChangeAspect="1"/>
+            </wp:cNvGraphicFramePr>
+            <a:graphic>
+              <a:graphicData uri="http://schemas.openxmlformats.org/drawingml/2006/picture">
+                <pic:pic>
+                  <pic:nvPicPr>
+                    <pic:cNvPr id="0" name="officeArt object"/>
+                    <pic:cNvPicPr/>
+                  </pic:nvPicPr>
+                  <pic:blipFill>
+                    <a:blip r:embed="R9037011a8a564b73">
+                      <a:extLst xmlns:a="http://schemas.openxmlformats.org/drawingml/2006/main"/>
+                    </a:blip>
+                    <a:srcRect l="0" t="0" r="0" b="0"/>
+                    <a:stretch>
+                      <a:fillRect/>
+                    </a:stretch>
+                  </pic:blipFill>
+                  <pic:spPr xmlns:pic="http://schemas.openxmlformats.org/drawingml/2006/picture">
+                    <a:xfrm xmlns:a="http://schemas.openxmlformats.org/drawingml/2006/main" rot="0" flipH="0" flipV="0">
+                      <a:off x="0" y="0"/>
+                      <a:ext cx="1683982" cy="2118074"/>
+                    </a:xfrm>
+                    <a:prstGeom xmlns:a="http://schemas.openxmlformats.org/drawingml/2006/main" prst="rect">
+                      <a:avLst/>
+                    </a:prstGeom>
+                    <a:ln xmlns:a="http://schemas.openxmlformats.org/drawingml/2006/main" w="12700" cap="flat">
+                      <a:noFill/>
+                      <a:miter lim="400000"/>
+                    </a:ln>
+                    <a:effectLst xmlns:a="http://schemas.openxmlformats.org/drawingml/2006/main"/>
+                  </pic:spPr>
+                </pic:pic>
+              </a:graphicData>
+            </a:graphic>
+          </wp:inline>
+        </w:drawing>
+      </w:r>
+    </w:p>
+    <w:p xmlns:wp14="http://schemas.microsoft.com/office/word/2010/wordml" wp14:textId="38B8BD0C">
+      <w:pPr>
+        <w:pStyle w:val="Corpo"/>
+        <w:spacing w:line="288" w:lineRule="auto"/>
+      </w:pPr>
+    </w:p>
+    <w:p xmlns:wp14="http://schemas.microsoft.com/office/word/2010/wordml" wp14:textId="512695CE">
+      <w:pPr>
+        <w:pStyle w:val="Corpo"/>
+        <w:numPr>
+          <w:ilvl w:val="0"/>
+          <w:numId w:val="7"/>
+        </w:numPr>
+        <w:spacing w:line="288" w:lineRule="auto"/>
+        <w:rPr>
+          <w:b w:val="0"/>
+          <w:bCs w:val="0"/>
+          <w:i w:val="0"/>
+          <w:iCs w:val="0"/>
+          <w:color w:val="000000" w:themeColor="text1" w:themeTint="FF" w:themeShade="FF"/>
+          <w:sz w:val="22"/>
+          <w:szCs w:val="22"/>
+          <w:vertAlign w:val="baseline"/>
+        </w:rPr>
+      </w:pPr>
+      <w:r>
+        <w:rPr/>
+        <w:t>O estado final do jogo pode ser atingido a partir de três condições:</w:t>
+      </w:r>
+    </w:p>
+    <w:p xmlns:wp14="http://schemas.microsoft.com/office/word/2010/wordml" wp14:textId="330DCC7F">
+      <w:pPr>
+        <w:pStyle w:val="Corpo"/>
+        <w:numPr>
+          <w:ilvl w:val="1"/>
+          <w:numId w:val="7"/>
+        </w:numPr>
+        <w:spacing w:line="288" w:lineRule="auto"/>
+        <w:rPr>
+          <w:b w:val="0"/>
+          <w:bCs w:val="0"/>
+          <w:i w:val="0"/>
+          <w:iCs w:val="0"/>
+          <w:color w:val="000000" w:themeColor="text1" w:themeTint="FF" w:themeShade="FF"/>
+          <w:sz w:val="22"/>
+          <w:szCs w:val="22"/>
+          <w:vertAlign w:val="baseline"/>
+        </w:rPr>
+      </w:pPr>
+      <w:r>
+        <w:rPr/>
+        <w:t>Todas as peças do tabuleiro pertencem ao Jogador A</w:t>
+      </w:r>
+    </w:p>
+    <w:p xmlns:wp14="http://schemas.microsoft.com/office/word/2010/wordml" wp14:textId="5705FD53">
+      <w:pPr>
+        <w:pStyle w:val="Corpo"/>
+        <w:spacing w:line="288" w:lineRule="auto"/>
+        <w:jc w:val="center"/>
+      </w:pPr>
+      <w:r>
+        <w:drawing>
+          <wp:inline xmlns:wp14="http://schemas.microsoft.com/office/word/2010/wordprocessingDrawing" wp14:editId="1669BF53" wp14:anchorId="1BB181D8">
+            <wp:extent cx="2990850" cy="2162175"/>
+            <wp:effectExtent l="0" t="0" r="0" b="0"/>
+            <wp:docPr id="414127580" name="" title=""/>
+            <wp:cNvGraphicFramePr>
+              <a:graphicFrameLocks noChangeAspect="1"/>
+            </wp:cNvGraphicFramePr>
+            <a:graphic>
+              <a:graphicData uri="http://schemas.openxmlformats.org/drawingml/2006/picture">
+                <pic:pic>
+                  <pic:nvPicPr>
+                    <pic:cNvPr id="0" name=""/>
+                    <pic:cNvPicPr/>
+                  </pic:nvPicPr>
+                  <pic:blipFill>
+                    <a:blip r:embed="R486237a897fc47ad">
+                      <a:extLst>
+                        <a:ext xmlns:a="http://schemas.openxmlformats.org/drawingml/2006/main" uri="{28A0092B-C50C-407E-A947-70E740481C1C}">
+                          <a14:useLocalDpi val="0"/>
+                        </a:ext>
+                      </a:extLst>
+                    </a:blip>
+                    <a:stretch>
+                      <a:fillRect/>
+                    </a:stretch>
+                  </pic:blipFill>
+                  <pic:spPr>
+                    <a:xfrm>
+                      <a:off x="0" y="0"/>
+                      <a:ext cx="2990850" cy="2162175"/>
+                    </a:xfrm>
+                    <a:prstGeom prst="rect">
+                      <a:avLst/>
+                    </a:prstGeom>
+                  </pic:spPr>
+                </pic:pic>
+              </a:graphicData>
+            </a:graphic>
+          </wp:inline>
+        </w:drawing>
+      </w:r>
+    </w:p>
+    <w:p xmlns:wp14="http://schemas.microsoft.com/office/word/2010/wordml" wp14:textId="06076822">
+      <w:pPr>
+        <w:pStyle w:val="Corpo"/>
+        <w:numPr>
+          <w:ilvl w:val="1"/>
+          <w:numId w:val="7"/>
+        </w:numPr>
+        <w:spacing w:line="288" w:lineRule="auto"/>
+        <w:rPr>
+          <w:b w:val="0"/>
+          <w:bCs w:val="0"/>
+          <w:i w:val="0"/>
+          <w:iCs w:val="0"/>
+          <w:color w:val="000000" w:themeColor="text1" w:themeTint="FF" w:themeShade="FF"/>
+          <w:sz w:val="22"/>
+          <w:szCs w:val="22"/>
+          <w:vertAlign w:val="baseline"/>
+        </w:rPr>
+      </w:pPr>
+      <w:r>
+        <w:rPr/>
+        <w:t>Todas as peças do tabuleiro pertencem ao Jogador B</w:t>
+      </w:r>
+    </w:p>
+    <w:p xmlns:wp14="http://schemas.microsoft.com/office/word/2010/wordml" wp14:textId="01A343A6">
+      <w:pPr>
+        <w:pStyle w:val="Corpo"/>
+        <w:spacing w:line="288" w:lineRule="auto"/>
+        <w:jc w:val="center"/>
+      </w:pPr>
+      <w:r>
+        <w:drawing>
+          <wp:inline xmlns:wp14="http://schemas.microsoft.com/office/word/2010/wordprocessingDrawing" wp14:editId="22B47AF1" wp14:anchorId="5994CC31">
+            <wp:extent cx="3000375" cy="2133600"/>
+            <wp:effectExtent l="0" t="0" r="0" b="0"/>
+            <wp:docPr id="1628738419" name="" title=""/>
+            <wp:cNvGraphicFramePr>
+              <a:graphicFrameLocks noChangeAspect="1"/>
+            </wp:cNvGraphicFramePr>
+            <a:graphic>
+              <a:graphicData uri="http://schemas.openxmlformats.org/drawingml/2006/picture">
+                <pic:pic>
+                  <pic:nvPicPr>
+                    <pic:cNvPr id="0" name=""/>
+                    <pic:cNvPicPr/>
+                  </pic:nvPicPr>
+                  <pic:blipFill>
+                    <a:blip r:embed="R0350ca669d1548d9">
+                      <a:extLst>
+                        <a:ext xmlns:a="http://schemas.openxmlformats.org/drawingml/2006/main" uri="{28A0092B-C50C-407E-A947-70E740481C1C}">
+                          <a14:useLocalDpi val="0"/>
+                        </a:ext>
+                      </a:extLst>
+                    </a:blip>
+                    <a:stretch>
+                      <a:fillRect/>
+                    </a:stretch>
+                  </pic:blipFill>
+                  <pic:spPr>
+                    <a:xfrm>
+                      <a:off x="0" y="0"/>
+                      <a:ext cx="3000375" cy="2133600"/>
+                    </a:xfrm>
+                    <a:prstGeom prst="rect">
+                      <a:avLst/>
+                    </a:prstGeom>
+                  </pic:spPr>
+                </pic:pic>
+              </a:graphicData>
+            </a:graphic>
+          </wp:inline>
+        </w:drawing>
+      </w:r>
+    </w:p>
+    <w:p xmlns:wp14="http://schemas.microsoft.com/office/word/2010/wordml" wp14:textId="0F078F4F">
+      <w:pPr>
+        <w:pStyle w:val="Corpo"/>
+        <w:numPr>
+          <w:ilvl w:val="1"/>
+          <w:numId w:val="7"/>
+        </w:numPr>
+        <w:spacing w:line="288" w:lineRule="auto"/>
+        <w:rPr>
+          <w:b w:val="0"/>
+          <w:bCs w:val="0"/>
+          <w:i w:val="0"/>
+          <w:iCs w:val="0"/>
+          <w:color w:val="000000" w:themeColor="text1" w:themeTint="FF" w:themeShade="FF"/>
+          <w:sz w:val="22"/>
+          <w:szCs w:val="22"/>
+          <w:vertAlign w:val="baseline"/>
+        </w:rPr>
+      </w:pPr>
+      <w:r>
+        <w:rPr/>
+        <w:t>O tabuleiro encontra-se completamente preenchido</w:t>
+      </w:r>
+    </w:p>
+    <w:p>
+      <w:pPr>
+        <w:pStyle w:val="Corpo"/>
+        <w:jc w:val="center"/>
+        <w:rPr>
+          <w:sz w:val="24"/>
+          <w:szCs w:val="24"/>
+        </w:rPr>
+      </w:pPr>
+      <w:r>
+        <w:drawing>
+          <wp:inline wp14:editId="094EBD25" wp14:anchorId="0E355B31">
+            <wp:extent cx="3028950" cy="2133600"/>
+            <wp:effectExtent l="0" t="0" r="0" b="0"/>
+            <wp:docPr id="1312394674" name="" title=""/>
+            <wp:cNvGraphicFramePr>
+              <a:graphicFrameLocks noChangeAspect="1"/>
+            </wp:cNvGraphicFramePr>
+            <a:graphic>
+              <a:graphicData uri="http://schemas.openxmlformats.org/drawingml/2006/picture">
+                <pic:pic>
+                  <pic:nvPicPr>
+                    <pic:cNvPr id="0" name=""/>
+                    <pic:cNvPicPr/>
+                  </pic:nvPicPr>
+                  <pic:blipFill>
+                    <a:blip r:embed="R644d90ba37de451c">
+                      <a:extLst>
+                        <a:ext xmlns:a="http://schemas.openxmlformats.org/drawingml/2006/main" uri="{28A0092B-C50C-407E-A947-70E740481C1C}">
+                          <a14:useLocalDpi val="0"/>
+                        </a:ext>
+                      </a:extLst>
+                    </a:blip>
+                    <a:stretch>
+                      <a:fillRect/>
+                    </a:stretch>
+                  </pic:blipFill>
+                  <pic:spPr>
+                    <a:xfrm>
+                      <a:off x="0" y="0"/>
+                      <a:ext cx="3028950" cy="2133600"/>
+                    </a:xfrm>
+                    <a:prstGeom prst="rect">
+                      <a:avLst/>
+                    </a:prstGeom>
+                  </pic:spPr>
+                </pic:pic>
+              </a:graphicData>
+            </a:graphic>
+          </wp:inline>
+        </w:drawing>
+      </w:r>
+      <w:r>
+        <w:drawing>
+          <wp:inline wp14:editId="72C3E06A" wp14:anchorId="5B4A40C4">
+            <wp:extent cx="1776182" cy="2146697"/>
+            <wp:effectExtent l="0" t="0" r="0" b="0"/>
+            <wp:docPr id="1661450648" name="officeArt object" title=""/>
+            <wp:cNvGraphicFramePr>
+              <a:graphicFrameLocks noChangeAspect="1"/>
+            </wp:cNvGraphicFramePr>
+            <a:graphic>
+              <a:graphicData uri="http://schemas.openxmlformats.org/drawingml/2006/picture">
+                <pic:pic>
+                  <pic:nvPicPr>
+                    <pic:cNvPr id="0" name="officeArt object"/>
+                    <pic:cNvPicPr/>
+                  </pic:nvPicPr>
+                  <pic:blipFill>
+                    <a:blip r:embed="R19db2e6aac2847f5">
+                      <a:extLst xmlns:a="http://schemas.openxmlformats.org/drawingml/2006/main"/>
+                    </a:blip>
+                    <a:srcRect l="0" t="0" r="0" b="0"/>
+                    <a:stretch>
+                      <a:fillRect/>
+                    </a:stretch>
+                  </pic:blipFill>
+                  <pic:spPr xmlns:pic="http://schemas.openxmlformats.org/drawingml/2006/picture">
+                    <a:xfrm xmlns:a="http://schemas.openxmlformats.org/drawingml/2006/main" rot="0" flipH="0" flipV="0">
+                      <a:off x="0" y="0"/>
+                      <a:ext cx="1776182" cy="2146697"/>
+                    </a:xfrm>
+                    <a:prstGeom xmlns:a="http://schemas.openxmlformats.org/drawingml/2006/main" prst="rect">
+                      <a:avLst/>
+                    </a:prstGeom>
+                    <a:ln xmlns:a="http://schemas.openxmlformats.org/drawingml/2006/main" w="12700" cap="flat">
+                      <a:noFill/>
+                      <a:miter lim="400000"/>
+                    </a:ln>
+                    <a:effectLst xmlns:a="http://schemas.openxmlformats.org/drawingml/2006/main"/>
+                  </pic:spPr>
+                </pic:pic>
+              </a:graphicData>
+            </a:graphic>
+          </wp:inline>
+        </w:drawing>
+      </w:r>
+    </w:p>
+    <w:p xmlns:wp14="http://schemas.microsoft.com/office/word/2010/wordml" wp14:textId="77777777">
       <w:pPr>
         <w:pStyle w:val="Corpo"/>
         <w:spacing w:line="288" w:lineRule="auto"/>
@@ -3061,6 +4092,230 @@
     <w:p>
       <w:pPr>
         <w:pStyle w:val="Corpo"/>
+      </w:pPr>
+    </w:p>
+    <w:p>
+      <w:pPr>
+        <w:pStyle w:val="Corpo"/>
+        <w:jc w:val="left"/>
+        <w:rPr>
+          <w:b w:val="1"/>
+          <w:bCs w:val="1"/>
+          <w:sz w:val="30"/>
+          <w:szCs w:val="30"/>
+          <w:u w:val="single"/>
+          <w:rtl w:val="0"/>
+          <w:lang w:val="pt-PT"/>
+        </w:rPr>
+      </w:pPr>
+      <w:r>
+        <w:rPr>
+          <w:b w:val="1"/>
+          <w:bCs w:val="1"/>
+          <w:sz w:val="30"/>
+          <w:szCs w:val="30"/>
+          <w:u w:val="single"/>
+          <w:lang w:val="pt-PT"/>
+        </w:rPr>
+        <w:t>Visualização do tabuleiro em modo de texto</w:t>
+      </w:r>
+    </w:p>
+    <w:p>
+      <w:pPr>
+        <w:pStyle w:val="Corpo"/>
+      </w:pPr>
+    </w:p>
+    <w:p>
+      <w:pPr>
+        <w:pStyle w:val="Corpo"/>
+        <w:numPr>
+          <w:ilvl w:val="0"/>
+          <w:numId w:val="8"/>
+        </w:numPr>
+        <w:rPr>
+          <w:b w:val="0"/>
+          <w:bCs w:val="0"/>
+          <w:i w:val="0"/>
+          <w:iCs w:val="0"/>
+          <w:color w:val="000000" w:themeColor="text1" w:themeTint="FF" w:themeShade="FF"/>
+          <w:sz w:val="22"/>
+          <w:szCs w:val="22"/>
+          <w:vertAlign w:val="baseline"/>
+        </w:rPr>
+      </w:pPr>
+      <w:r>
+        <w:rPr/>
+        <w:t xml:space="preserve">O predicado utilizado para a visualização do </w:t>
+      </w:r>
+      <w:r>
+        <w:rPr/>
+        <w:t>tabuleiro percorre a lista de listas que descreve o estado do jogo, mostrando em seguida o número de pontos (peças no tabuleiro) de cada jogador</w:t>
+      </w:r>
+      <w:r>
+        <w:rPr/>
+        <w:t>.</w:t>
+      </w:r>
+    </w:p>
+    <w:p>
+      <w:pPr>
+        <w:pStyle w:val="Corpo"/>
+        <w:jc w:val="center"/>
+      </w:pPr>
+      <w:r>
+        <w:drawing>
+          <wp:inline wp14:editId="3F0A0B20" wp14:anchorId="13837327">
+            <wp:extent cx="4572000" cy="3667125"/>
+            <wp:effectExtent l="0" t="0" r="0" b="0"/>
+            <wp:docPr id="1720941255" name="" title=""/>
+            <wp:cNvGraphicFramePr>
+              <a:graphicFrameLocks noChangeAspect="1"/>
+            </wp:cNvGraphicFramePr>
+            <a:graphic>
+              <a:graphicData uri="http://schemas.openxmlformats.org/drawingml/2006/picture">
+                <pic:pic>
+                  <pic:nvPicPr>
+                    <pic:cNvPr id="0" name=""/>
+                    <pic:cNvPicPr/>
+                  </pic:nvPicPr>
+                  <pic:blipFill>
+                    <a:blip r:embed="Rf4aaa84b2e88465b">
+                      <a:extLst>
+                        <a:ext xmlns:a="http://schemas.openxmlformats.org/drawingml/2006/main" uri="{28A0092B-C50C-407E-A947-70E740481C1C}">
+                          <a14:useLocalDpi val="0"/>
+                        </a:ext>
+                      </a:extLst>
+                    </a:blip>
+                    <a:stretch>
+                      <a:fillRect/>
+                    </a:stretch>
+                  </pic:blipFill>
+                  <pic:spPr>
+                    <a:xfrm>
+                      <a:off x="0" y="0"/>
+                      <a:ext cx="4572000" cy="3667125"/>
+                    </a:xfrm>
+                    <a:prstGeom prst="rect">
+                      <a:avLst/>
+                    </a:prstGeom>
+                  </pic:spPr>
+                </pic:pic>
+              </a:graphicData>
+            </a:graphic>
+          </wp:inline>
+        </w:drawing>
+      </w:r>
+    </w:p>
+    <w:p>
+      <w:pPr>
+        <w:pStyle w:val="Corpo"/>
+        <w:jc w:val="center"/>
+      </w:pPr>
+      <w:r>
+        <w:drawing>
+          <wp:inline wp14:editId="6AFDA000" wp14:anchorId="7B00DF54">
+            <wp:extent cx="2990850" cy="2114550"/>
+            <wp:effectExtent l="0" t="0" r="0" b="0"/>
+            <wp:docPr id="188828454" name="" title=""/>
+            <wp:cNvGraphicFramePr>
+              <a:graphicFrameLocks noChangeAspect="1"/>
+            </wp:cNvGraphicFramePr>
+            <a:graphic>
+              <a:graphicData uri="http://schemas.openxmlformats.org/drawingml/2006/picture">
+                <pic:pic>
+                  <pic:nvPicPr>
+                    <pic:cNvPr id="0" name=""/>
+                    <pic:cNvPicPr/>
+                  </pic:nvPicPr>
+                  <pic:blipFill>
+                    <a:blip r:embed="R97637c738fb4401b">
+                      <a:extLst>
+                        <a:ext xmlns:a="http://schemas.openxmlformats.org/drawingml/2006/main" uri="{28A0092B-C50C-407E-A947-70E740481C1C}">
+                          <a14:useLocalDpi val="0"/>
+                        </a:ext>
+                      </a:extLst>
+                    </a:blip>
+                    <a:stretch>
+                      <a:fillRect/>
+                    </a:stretch>
+                  </pic:blipFill>
+                  <pic:spPr>
+                    <a:xfrm>
+                      <a:off x="0" y="0"/>
+                      <a:ext cx="2990850" cy="2114550"/>
+                    </a:xfrm>
+                    <a:prstGeom prst="rect">
+                      <a:avLst/>
+                    </a:prstGeom>
+                  </pic:spPr>
+                </pic:pic>
+              </a:graphicData>
+            </a:graphic>
+          </wp:inline>
+        </w:drawing>
+      </w:r>
+    </w:p>
+    <w:p>
+      <w:pPr>
+        <w:pStyle w:val="Corpo"/>
+        <w:jc w:val="center"/>
+      </w:pPr>
+      <w:r>
+        <w:drawing>
+          <wp:inline wp14:editId="62CAB091" wp14:anchorId="18EC35D4">
+            <wp:extent cx="6048376" cy="5010148"/>
+            <wp:effectExtent l="0" t="0" r="0" b="0"/>
+            <wp:docPr id="1407336372" name="" title=""/>
+            <wp:cNvGraphicFramePr>
+              <a:graphicFrameLocks noChangeAspect="1"/>
+            </wp:cNvGraphicFramePr>
+            <a:graphic>
+              <a:graphicData uri="http://schemas.openxmlformats.org/drawingml/2006/picture">
+                <pic:pic>
+                  <pic:nvPicPr>
+                    <pic:cNvPr id="0" name=""/>
+                    <pic:cNvPicPr/>
+                  </pic:nvPicPr>
+                  <pic:blipFill>
+                    <a:blip r:embed="Raf1c66e6c23e4405">
+                      <a:extLst>
+                        <a:ext xmlns:a="http://schemas.openxmlformats.org/drawingml/2006/main" uri="{28A0092B-C50C-407E-A947-70E740481C1C}">
+                          <a14:useLocalDpi val="0"/>
+                        </a:ext>
+                      </a:extLst>
+                    </a:blip>
+                    <a:stretch>
+                      <a:fillRect/>
+                    </a:stretch>
+                  </pic:blipFill>
+                  <pic:spPr>
+                    <a:xfrm>
+                      <a:off x="0" y="0"/>
+                      <a:ext cx="6048376" cy="5010148"/>
+                    </a:xfrm>
+                    <a:prstGeom prst="rect">
+                      <a:avLst/>
+                    </a:prstGeom>
+                  </pic:spPr>
+                </pic:pic>
+              </a:graphicData>
+            </a:graphic>
+          </wp:inline>
+        </w:drawing>
+      </w:r>
+    </w:p>
+    <w:p>
+      <w:pPr>
+        <w:pStyle w:val="Corpo"/>
+      </w:pPr>
+    </w:p>
+    <w:p>
+      <w:pPr>
+        <w:pStyle w:val="Corpo"/>
+      </w:pPr>
+    </w:p>
+    <w:p xmlns:wp14="http://schemas.microsoft.com/office/word/2010/wordml" wp14:textId="77777777">
+      <w:pPr>
+        <w:pStyle w:val="Corpo"/>
         <w:spacing w:line="288" w:lineRule="auto"/>
         <w:jc w:val="both"/>
         <w:rPr>
@@ -3069,7 +4324,7 @@
         </w:rPr>
       </w:pPr>
     </w:p>
-    <w:p>
+    <w:p xmlns:wp14="http://schemas.microsoft.com/office/word/2010/wordml" wp14:textId="77777777">
       <w:pPr>
         <w:pStyle w:val="Corpo"/>
         <w:spacing w:line="288" w:lineRule="auto"/>
@@ -3081,17 +4336,47 @@
       </w:pPr>
     </w:p>
     <w:p>
+      <w:r>
+        <w:br w:type="page"/>
+      </w:r>
+    </w:p>
+    <w:p xmlns:wp14="http://schemas.microsoft.com/office/word/2010/wordml" wp14:textId="77777777">
       <w:pPr>
         <w:pStyle w:val="Corpo"/>
         <w:spacing w:line="288" w:lineRule="auto"/>
         <w:jc w:val="both"/>
         <w:rPr>
-          <w:sz w:val="24"/>
-          <w:szCs w:val="24"/>
-        </w:rPr>
-      </w:pPr>
-    </w:p>
-    <w:p>
+          <w:b w:val="1"/>
+          <w:bCs w:val="1"/>
+          <w:sz w:val="24"/>
+          <w:szCs w:val="24"/>
+        </w:rPr>
+      </w:pPr>
+      <w:r>
+        <w:rPr>
+          <w:b w:val="1"/>
+          <w:bCs w:val="1"/>
+          <w:sz w:val="24"/>
+          <w:szCs w:val="24"/>
+          <w:u w:val="single"/>
+          <w:rtl w:val="0"/>
+          <w:lang w:val="pt-PT"/>
+        </w:rPr>
+        <w:t>Fontes</w:t>
+      </w:r>
+      <w:r>
+        <w:rPr>
+          <w:b w:val="1"/>
+          <w:bCs w:val="1"/>
+          <w:sz w:val="24"/>
+          <w:szCs w:val="24"/>
+          <w:rtl w:val="0"/>
+          <w:lang w:val="pt-PT"/>
+        </w:rPr>
+        <w:t>:</w:t>
+      </w:r>
+    </w:p>
+    <w:p xmlns:wp14="http://schemas.microsoft.com/office/word/2010/wordml" wp14:textId="77777777">
       <w:pPr>
         <w:pStyle w:val="Corpo"/>
         <w:spacing w:line="288" w:lineRule="auto"/>
@@ -3102,207 +4387,156 @@
         </w:rPr>
       </w:pPr>
     </w:p>
-    <w:p>
-      <w:pPr>
-        <w:pStyle w:val="Corpo"/>
-        <w:spacing w:line="288" w:lineRule="auto"/>
-        <w:jc w:val="both"/>
-        <w:rPr>
-          <w:sz w:val="24"/>
-          <w:szCs w:val="24"/>
-        </w:rPr>
-      </w:pPr>
-    </w:p>
-    <w:p>
-      <w:pPr>
-        <w:pStyle w:val="Corpo"/>
-        <w:spacing w:line="288" w:lineRule="auto"/>
-        <w:jc w:val="both"/>
-        <w:rPr>
-          <w:sz w:val="24"/>
-          <w:szCs w:val="24"/>
-        </w:rPr>
-      </w:pPr>
-    </w:p>
-    <w:p>
-      <w:pPr>
-        <w:pStyle w:val="Corpo"/>
-        <w:spacing w:line="288" w:lineRule="auto"/>
-        <w:jc w:val="both"/>
-        <w:rPr>
-          <w:sz w:val="24"/>
-          <w:szCs w:val="24"/>
-        </w:rPr>
-      </w:pPr>
-    </w:p>
-    <w:p>
-      <w:pPr>
-        <w:pStyle w:val="Corpo"/>
-        <w:spacing w:line="288" w:lineRule="auto"/>
-        <w:jc w:val="both"/>
-        <w:rPr>
-          <w:sz w:val="24"/>
-          <w:szCs w:val="24"/>
-        </w:rPr>
-      </w:pPr>
-    </w:p>
-    <w:p>
-      <w:pPr>
-        <w:pStyle w:val="Corpo"/>
-        <w:spacing w:line="288" w:lineRule="auto"/>
-        <w:jc w:val="both"/>
-        <w:rPr>
-          <w:sz w:val="24"/>
-          <w:szCs w:val="24"/>
-        </w:rPr>
-      </w:pPr>
-    </w:p>
-    <w:p>
-      <w:pPr>
-        <w:pStyle w:val="Corpo"/>
-        <w:spacing w:line="288" w:lineRule="auto"/>
-        <w:jc w:val="both"/>
-        <w:rPr>
-          <w:sz w:val="24"/>
-          <w:szCs w:val="24"/>
-        </w:rPr>
-      </w:pPr>
-    </w:p>
-    <w:p>
-      <w:pPr>
-        <w:pStyle w:val="Corpo"/>
-        <w:spacing w:line="288" w:lineRule="auto"/>
-        <w:jc w:val="both"/>
-        <w:rPr>
-          <w:sz w:val="24"/>
-          <w:szCs w:val="24"/>
-        </w:rPr>
-      </w:pPr>
-    </w:p>
-    <w:p>
-      <w:pPr>
-        <w:pStyle w:val="Corpo"/>
-        <w:spacing w:line="288" w:lineRule="auto"/>
-        <w:jc w:val="both"/>
-        <w:rPr>
-          <w:sz w:val="24"/>
-          <w:szCs w:val="24"/>
-        </w:rPr>
-      </w:pPr>
-    </w:p>
-    <w:p>
-      <w:pPr>
-        <w:pStyle w:val="Corpo"/>
-        <w:spacing w:line="288" w:lineRule="auto"/>
-        <w:jc w:val="both"/>
-        <w:rPr>
-          <w:sz w:val="24"/>
-          <w:szCs w:val="24"/>
-        </w:rPr>
-      </w:pPr>
-    </w:p>
-    <w:p>
-      <w:pPr>
-        <w:pStyle w:val="Corpo"/>
-        <w:spacing w:line="288" w:lineRule="auto"/>
-        <w:jc w:val="both"/>
-        <w:rPr>
-          <w:sz w:val="24"/>
-          <w:szCs w:val="24"/>
-        </w:rPr>
-      </w:pPr>
-    </w:p>
-    <w:p>
-      <w:pPr>
-        <w:pStyle w:val="Corpo"/>
-        <w:spacing w:line="288" w:lineRule="auto"/>
-        <w:jc w:val="both"/>
-        <w:rPr>
-          <w:sz w:val="24"/>
-          <w:szCs w:val="24"/>
-        </w:rPr>
-      </w:pPr>
-    </w:p>
-    <w:p>
-      <w:pPr>
-        <w:pStyle w:val="Corpo"/>
-        <w:spacing w:line="288" w:lineRule="auto"/>
-        <w:jc w:val="both"/>
-        <w:rPr>
-          <w:sz w:val="24"/>
-          <w:szCs w:val="24"/>
-        </w:rPr>
-      </w:pPr>
-    </w:p>
-    <w:p>
-      <w:pPr>
-        <w:pStyle w:val="Corpo"/>
-        <w:spacing w:line="288" w:lineRule="auto"/>
-        <w:jc w:val="both"/>
-        <w:rPr>
-          <w:sz w:val="24"/>
-          <w:szCs w:val="24"/>
-        </w:rPr>
-      </w:pPr>
-    </w:p>
-    <w:p>
-      <w:pPr>
-        <w:pStyle w:val="Corpo"/>
-        <w:spacing w:line="288" w:lineRule="auto"/>
-        <w:jc w:val="both"/>
+    <w:p xmlns:wp14="http://schemas.microsoft.com/office/word/2010/wordml" wp14:textId="27EA334C">
+      <w:pPr>
+        <w:pStyle w:val="Corpo"/>
+        <w:spacing w:line="240" w:lineRule="auto"/>
+        <w:jc w:val="left"/>
+        <w:rPr>
+          <w:sz w:val="30"/>
+          <w:szCs w:val="30"/>
+        </w:rPr>
+      </w:pPr>
+      <w:proofErr w:type="spellStart"/>
+      <w:r>
         <w:rPr>
           <w:b w:val="1"/>
           <w:bCs w:val="1"/>
           <w:sz w:val="24"/>
           <w:szCs w:val="24"/>
-        </w:rPr>
-      </w:pPr>
-      <w:r>
+          <w:lang w:val="pt-PT"/>
+        </w:rPr>
+        <w:t>Wikipedia</w:t>
+      </w:r>
+      <w:proofErr w:type="spellEnd"/>
+      <w:r>
+        <w:rPr>
+          <w:sz w:val="24"/>
+          <w:szCs w:val="24"/>
+          <w:lang w:val="pt-PT"/>
+        </w:rPr>
+        <w:t xml:space="preserve">:</w:t>
+      </w:r>
+      <w:r>
+        <w:br/>
+      </w:r>
+      <w:r>
+        <w:fldChar w:fldCharType="begin" w:fldLock="0"/>
+      </w:r>
+      <w:r>
+        <w:rPr>
+          <w:rStyle w:val="Hyperlink.1"/>
+          <w:sz w:val="24"/>
+          <w:szCs w:val="24"/>
+        </w:rPr>
+        <w:instrText xml:space="preserve"> HYPERLINK "https://en.wikipedia.org/wiki/The_7th_Guest:_Infection"</w:instrText>
+      </w:r>
+      <w:r>
+        <w:rPr>
+          <w:rStyle w:val="Hyperlink.1"/>
+          <w:sz w:val="24"/>
+          <w:szCs w:val="24"/>
+        </w:rPr>
+        <w:fldChar w:fldCharType="separate" w:fldLock="0"/>
+      </w:r>
+      <w:r>
+        <w:rPr>
+          <w:rStyle w:val="Hyperlink.1"/>
+          <w:sz w:val="24"/>
+          <w:szCs w:val="24"/>
+          <w:lang w:val="en-US"/>
+        </w:rPr>
+        <w:t>https://en.wikipedia.org/wiki/The_7th_Guest:_Infection</w:t>
+      </w:r>
+      <w:r>
+        <w:fldChar w:fldCharType="end" w:fldLock="0"/>
+      </w:r>
+    </w:p>
+    <w:p>
+      <w:pPr>
+        <w:pStyle w:val="Corpo"/>
+        <w:spacing w:line="240" w:lineRule="auto"/>
+        <w:jc w:val="left"/>
         <w:rPr>
           <w:b w:val="1"/>
           <w:bCs w:val="1"/>
           <w:sz w:val="24"/>
           <w:szCs w:val="24"/>
-          <w:u w:val="single"/>
-          <w:rtl w:val="0"/>
-          <w:lang w:val="pt-PT"/>
-        </w:rPr>
-        <w:t>Fontes</w:t>
-      </w:r>
+          <w:rtl w:val="0"/>
+          <w:lang w:val="pt-PT"/>
+        </w:rPr>
+      </w:pPr>
+    </w:p>
+    <w:p xmlns:wp14="http://schemas.microsoft.com/office/word/2010/wordml" wp14:textId="61A26344">
+      <w:pPr>
+        <w:pStyle w:val="Corpo"/>
+        <w:spacing w:line="240" w:lineRule="auto"/>
+        <w:jc w:val="left"/>
+        <w:rPr>
+          <w:sz w:val="24"/>
+          <w:szCs w:val="24"/>
+        </w:rPr>
+      </w:pPr>
+      <w:proofErr w:type="spellStart"/>
       <w:r>
         <w:rPr>
           <w:b w:val="1"/>
           <w:bCs w:val="1"/>
           <w:sz w:val="24"/>
           <w:szCs w:val="24"/>
-          <w:rtl w:val="0"/>
-          <w:lang w:val="pt-PT"/>
-        </w:rPr>
-        <w:t>:</w:t>
+          <w:lang w:val="pt-PT"/>
+        </w:rPr>
+        <w:t>BoardGameGeek</w:t>
+      </w:r>
+      <w:proofErr w:type="spellEnd"/>
+      <w:r>
+        <w:rPr>
+          <w:sz w:val="24"/>
+          <w:szCs w:val="24"/>
+          <w:lang w:val="pt-PT"/>
+        </w:rPr>
+        <w:t xml:space="preserve">:</w:t>
+      </w:r>
+      <w:r>
+        <w:br/>
+      </w:r>
+      <w:r>
+        <w:fldChar w:fldCharType="begin" w:fldLock="0"/>
+      </w:r>
+      <w:r>
+        <w:rPr>
+          <w:rStyle w:val="Hiperligação"/>
+          <w:sz w:val="24"/>
+          <w:szCs w:val="24"/>
+        </w:rPr>
+        <w:instrText xml:space="preserve"> HYPERLINK "https://www.boardgamegeek.com/boardgame/284017/7th-guest-infection"</w:instrText>
+      </w:r>
+      <w:r>
+        <w:rPr>
+          <w:rStyle w:val="Hiperligação"/>
+          <w:sz w:val="24"/>
+          <w:szCs w:val="24"/>
+        </w:rPr>
+        <w:fldChar w:fldCharType="separate" w:fldLock="0"/>
+      </w:r>
+      <w:r>
+        <w:rPr>
+          <w:rStyle w:val="Hiperligação"/>
+          <w:sz w:val="24"/>
+          <w:szCs w:val="24"/>
+          <w:lang w:val="en-US"/>
+        </w:rPr>
+        <w:t>https://www.boardgamegeek.com/boardgame/284017/7th-guest-infection</w:t>
+      </w:r>
+      <w:r>
+        <w:fldChar w:fldCharType="end" w:fldLock="0"/>
       </w:r>
     </w:p>
     <w:p>
       <w:pPr>
         <w:pStyle w:val="Corpo"/>
-        <w:spacing w:line="288" w:lineRule="auto"/>
+        <w:spacing w:line="240" w:lineRule="auto"/>
         <w:jc w:val="both"/>
-        <w:rPr>
-          <w:sz w:val="24"/>
-          <w:szCs w:val="24"/>
-        </w:rPr>
-      </w:pPr>
-    </w:p>
-    <w:p>
-      <w:pPr>
-        <w:pStyle w:val="Corpo"/>
-        <w:spacing w:line="288" w:lineRule="auto"/>
-        <w:jc w:val="both"/>
-        <w:rPr>
-          <w:sz w:val="30"/>
-          <w:szCs w:val="30"/>
-        </w:rPr>
-      </w:pPr>
-      <w:r>
         <w:rPr>
           <w:b w:val="1"/>
           <w:bCs w:val="1"/>
@@ -3311,147 +4545,41 @@
           <w:rtl w:val="0"/>
           <w:lang w:val="pt-PT"/>
         </w:rPr>
-        <w:t>Wikipedia</w:t>
-      </w:r>
-      <w:r>
-        <w:rPr>
-          <w:sz w:val="24"/>
-          <w:szCs w:val="24"/>
-          <w:rtl w:val="0"/>
-          <w:lang w:val="pt-PT"/>
-        </w:rPr>
-        <w:t xml:space="preserve">: </w:t>
-      </w:r>
-      <w:r>
-        <w:rPr>
-          <w:rStyle w:val="Hyperlink.1"/>
-          <w:sz w:val="24"/>
-          <w:szCs w:val="24"/>
-        </w:rPr>
-        <w:fldChar w:fldCharType="begin" w:fldLock="0"/>
-      </w:r>
-      <w:r>
-        <w:rPr>
-          <w:rStyle w:val="Hyperlink.1"/>
-          <w:sz w:val="24"/>
-          <w:szCs w:val="24"/>
-        </w:rPr>
-        <w:instrText xml:space="preserve"> HYPERLINK "https://en.wikipedia.org/wiki/The_7th_Guest:_Infection"</w:instrText>
-      </w:r>
-      <w:r>
-        <w:rPr>
-          <w:rStyle w:val="Hyperlink.1"/>
-          <w:sz w:val="24"/>
-          <w:szCs w:val="24"/>
-        </w:rPr>
-        <w:fldChar w:fldCharType="separate" w:fldLock="0"/>
-      </w:r>
-      <w:r>
-        <w:rPr>
-          <w:rStyle w:val="Hyperlink.1"/>
-          <w:sz w:val="24"/>
-          <w:szCs w:val="24"/>
-          <w:rtl w:val="0"/>
-          <w:lang w:val="en-US"/>
-        </w:rPr>
-        <w:t>https://en.wikipedia.org/wiki/The_7th_Guest:_Infection</w:t>
-      </w:r>
-      <w:r>
-        <w:rPr>
-          <w:sz w:val="30"/>
-          <w:szCs w:val="30"/>
-        </w:rPr>
-        <w:fldChar w:fldCharType="end" w:fldLock="0"/>
-      </w:r>
-    </w:p>
-    <w:p>
-      <w:pPr>
-        <w:pStyle w:val="Corpo"/>
-        <w:spacing w:line="288" w:lineRule="auto"/>
+      </w:pPr>
+    </w:p>
+    <w:p xmlns:wp14="http://schemas.microsoft.com/office/word/2010/wordml" wp14:textId="249CD1E5">
+      <w:pPr>
+        <w:pStyle w:val="Corpo"/>
+        <w:spacing w:line="240" w:lineRule="auto"/>
         <w:jc w:val="both"/>
-        <w:rPr>
-          <w:sz w:val="24"/>
-          <w:szCs w:val="24"/>
-        </w:rPr>
-      </w:pPr>
+      </w:pPr>
+      <w:proofErr w:type="spellStart"/>
       <w:r>
         <w:rPr>
           <w:b w:val="1"/>
           <w:bCs w:val="1"/>
           <w:sz w:val="24"/>
           <w:szCs w:val="24"/>
-          <w:rtl w:val="0"/>
-          <w:lang w:val="pt-PT"/>
-        </w:rPr>
-        <w:t>BoardGameGeek</w:t>
-      </w:r>
-      <w:r>
-        <w:rPr>
-          <w:sz w:val="24"/>
-          <w:szCs w:val="24"/>
-          <w:rtl w:val="0"/>
-          <w:lang w:val="pt-PT"/>
-        </w:rPr>
-        <w:t xml:space="preserve">: </w:t>
-      </w:r>
-      <w:r>
-        <w:rPr>
-          <w:rStyle w:val="Hiperligação"/>
-          <w:sz w:val="24"/>
-          <w:szCs w:val="24"/>
-        </w:rPr>
-        <w:fldChar w:fldCharType="begin" w:fldLock="0"/>
-      </w:r>
-      <w:r>
-        <w:rPr>
-          <w:rStyle w:val="Hiperligação"/>
-          <w:sz w:val="24"/>
-          <w:szCs w:val="24"/>
-        </w:rPr>
-        <w:instrText xml:space="preserve"> HYPERLINK "https://www.boardgamegeek.com/boardgame/284017/7th-guest-infection"</w:instrText>
-      </w:r>
-      <w:r>
-        <w:rPr>
-          <w:rStyle w:val="Hiperligação"/>
-          <w:sz w:val="24"/>
-          <w:szCs w:val="24"/>
-        </w:rPr>
-        <w:fldChar w:fldCharType="separate" w:fldLock="0"/>
-      </w:r>
-      <w:r>
-        <w:rPr>
-          <w:rStyle w:val="Hiperligação"/>
-          <w:sz w:val="24"/>
-          <w:szCs w:val="24"/>
-          <w:rtl w:val="0"/>
-          <w:lang w:val="en-US"/>
-        </w:rPr>
-        <w:t>https://www.boardgamegeek.com/boardgame/284017/7th-guest-infection</w:t>
-      </w:r>
-      <w:r>
-        <w:rPr>
-          <w:sz w:val="24"/>
-          <w:szCs w:val="24"/>
-        </w:rPr>
-        <w:fldChar w:fldCharType="end" w:fldLock="0"/>
-      </w:r>
-    </w:p>
-    <w:p>
-      <w:pPr>
-        <w:pStyle w:val="Corpo"/>
-        <w:spacing w:line="288" w:lineRule="auto"/>
-        <w:jc w:val="both"/>
-      </w:pPr>
+          <w:lang w:val="pt-PT"/>
+        </w:rPr>
+        <w:t xml:space="preserve">Youtube</w:t>
+      </w:r>
+      <w:proofErr w:type="spellEnd"/>
       <w:r>
         <w:rPr>
           <w:b w:val="1"/>
           <w:bCs w:val="1"/>
           <w:sz w:val="24"/>
           <w:szCs w:val="24"/>
-          <w:rtl w:val="0"/>
-          <w:lang w:val="pt-PT"/>
-        </w:rPr>
-        <w:t xml:space="preserve">Youtube: </w:t>
+          <w:lang w:val="pt-PT"/>
+        </w:rPr>
+        <w:t xml:space="preserve">:</w:t>
+      </w:r>
+      <w:r>
+        <w:br/>
+      </w:r>
+      <w:r>
+        <w:fldChar w:fldCharType="begin" w:fldLock="0"/>
       </w:r>
       <w:r>
         <w:rPr>
@@ -3461,7 +4589,7 @@
           <w:sz w:val="24"/>
           <w:szCs w:val="24"/>
         </w:rPr>
-        <w:fldChar w:fldCharType="begin" w:fldLock="0"/>
+        <w:instrText xml:space="preserve"> HYPERLINK "https://www.youtube.com/watch?v=4VheoiJdnUM"</w:instrText>
       </w:r>
       <w:r>
         <w:rPr>
@@ -3471,7 +4599,7 @@
           <w:sz w:val="24"/>
           <w:szCs w:val="24"/>
         </w:rPr>
-        <w:instrText xml:space="preserve"> HYPERLINK "https://www.youtube.com/watch?v=4VheoiJdnUM"</w:instrText>
+        <w:fldChar w:fldCharType="separate" w:fldLock="0"/>
       </w:r>
       <w:r>
         <w:rPr>
@@ -3480,29 +4608,74 @@
           <w:bCs w:val="0"/>
           <w:sz w:val="24"/>
           <w:szCs w:val="24"/>
-        </w:rPr>
-        <w:fldChar w:fldCharType="separate" w:fldLock="0"/>
-      </w:r>
-      <w:r>
-        <w:rPr>
-          <w:rStyle w:val="Hyperlink.2"/>
-          <w:b w:val="0"/>
-          <w:bCs w:val="0"/>
-          <w:sz w:val="24"/>
-          <w:szCs w:val="24"/>
-          <w:rtl w:val="0"/>
           <w:lang w:val="en-US"/>
         </w:rPr>
         <w:t>https://www.youtube.com/watch?v=4VheoiJdnUM</w:t>
       </w:r>
+    </w:p>
+    <w:p xmlns:wp14="http://schemas.microsoft.com/office/word/2010/wordml" wp14:textId="77777777">
+      <w:pPr>
+        <w:pStyle w:val="Corpo"/>
+        <w:spacing w:line="240" w:lineRule="auto"/>
+        <w:rPr>
+          <w:lang w:val="en-US"/>
+        </w:rPr>
+      </w:pPr>
+      <w:r>
+        <w:fldChar w:fldCharType="end" w:fldLock="0"/>
+      </w:r>
+    </w:p>
+    <w:p xmlns:wp14="http://schemas.microsoft.com/office/word/2010/wordml" wp14:textId="1B561475">
+      <w:pPr>
+        <w:pStyle w:val="Corpo"/>
+        <w:spacing w:line="240" w:lineRule="auto"/>
+        <w:rPr>
+          <w:noProof w:val="0"/>
+          <w:lang w:val="en-US"/>
+        </w:rPr>
+      </w:pPr>
+      <w:proofErr w:type="spellStart"/>
       <w:r>
         <w:rPr>
           <w:b w:val="1"/>
           <w:bCs w:val="1"/>
-          <w:sz w:val="24"/>
-          <w:szCs w:val="24"/>
-        </w:rPr>
-        <w:fldChar w:fldCharType="end" w:fldLock="0"/>
+          <w:noProof w:val="0"/>
+          <w:sz w:val="24"/>
+          <w:szCs w:val="24"/>
+          <w:lang w:val="en-US"/>
+        </w:rPr>
+        <w:t>TouchArcade</w:t>
+      </w:r>
+      <w:proofErr w:type="spellEnd"/>
+      <w:r>
+        <w:rPr>
+          <w:noProof w:val="0"/>
+          <w:lang w:val="en-US"/>
+        </w:rPr>
+        <w:t>:</w:t>
+      </w:r>
+    </w:p>
+    <w:p xmlns:wp14="http://schemas.microsoft.com/office/word/2010/wordml" wp14:textId="11E00128">
+      <w:pPr>
+        <w:pStyle w:val="Corpo"/>
+        <w:spacing w:line="240" w:lineRule="auto"/>
+        <w:rPr>
+          <w:noProof w:val="0"/>
+          <w:sz w:val="24"/>
+          <w:szCs w:val="24"/>
+          <w:u w:val="single"/>
+          <w:lang w:val="en-US"/>
+        </w:rPr>
+      </w:pPr>
+      <w:r>
+        <w:rPr>
+          <w:noProof w:val="0"/>
+          <w:sz w:val="24"/>
+          <w:szCs w:val="24"/>
+          <w:u w:val="single"/>
+          <w:lang w:val="en-US"/>
+        </w:rPr>
+        <w:t>https://toucharcade.com/2011/04/27/the-7th-guest-infection-for-ipad/</w:t>
       </w:r>
       <w:r>
         <w:rPr>
@@ -3525,16 +4698,16 @@
 </file>
 
 <file path=word/footer1.xml><?xml version="1.0" encoding="utf-8"?>
-<w:ftr xmlns:r="http://schemas.openxmlformats.org/officeDocument/2006/relationships" xmlns:wp="http://schemas.openxmlformats.org/drawingml/2006/wordprocessingDrawing" xmlns:w="http://schemas.openxmlformats.org/wordprocessingml/2006/main" xmlns:w10="urn:schemas-microsoft-com:office:word" xmlns:w14="http://schemas.microsoft.com/office/word/2010/wordml" xmlns:wps="http://schemas.microsoft.com/office/word/2010/wordprocessingShape" xmlns:wpg="http://schemas.microsoft.com/office/word/2010/wordprocessingGroup" xmlns:mc="http://schemas.openxmlformats.org/markup-compatibility/2006" xmlns:v="urn:schemas-microsoft-com:vml" xmlns:o="urn:schemas-microsoft-com:office:office" xmlns:m="http://schemas.openxmlformats.org/officeDocument/2006/math" mc:Ignorable="w14">
-  <w:p>
+<w:ftr xmlns:wp14="http://schemas.microsoft.com/office/word/2010/wordprocessingDrawing" xmlns:r="http://schemas.openxmlformats.org/officeDocument/2006/relationships" xmlns:wp="http://schemas.openxmlformats.org/drawingml/2006/wordprocessingDrawing" xmlns:w="http://schemas.openxmlformats.org/wordprocessingml/2006/main" xmlns:w10="urn:schemas-microsoft-com:office:word" xmlns:w14="http://schemas.microsoft.com/office/word/2010/wordml" xmlns:wps="http://schemas.microsoft.com/office/word/2010/wordprocessingShape" xmlns:wpg="http://schemas.microsoft.com/office/word/2010/wordprocessingGroup" xmlns:mc="http://schemas.openxmlformats.org/markup-compatibility/2006" xmlns:v="urn:schemas-microsoft-com:vml" xmlns:o="urn:schemas-microsoft-com:office:office" xmlns:m="http://schemas.openxmlformats.org/officeDocument/2006/math" mc:Ignorable="w14 wp14">
+  <w:p xmlns:wp14="http://schemas.microsoft.com/office/word/2010/wordml" wp14:textId="77777777">
     <w:r/>
   </w:p>
 </w:ftr>
 </file>
 
 <file path=word/header1.xml><?xml version="1.0" encoding="utf-8"?>
-<w:hdr xmlns:r="http://schemas.openxmlformats.org/officeDocument/2006/relationships" xmlns:wp="http://schemas.openxmlformats.org/drawingml/2006/wordprocessingDrawing" xmlns:w="http://schemas.openxmlformats.org/wordprocessingml/2006/main" xmlns:w10="urn:schemas-microsoft-com:office:word" xmlns:w14="http://schemas.microsoft.com/office/word/2010/wordml" xmlns:wps="http://schemas.microsoft.com/office/word/2010/wordprocessingShape" xmlns:wpg="http://schemas.microsoft.com/office/word/2010/wordprocessingGroup" xmlns:mc="http://schemas.openxmlformats.org/markup-compatibility/2006" xmlns:v="urn:schemas-microsoft-com:vml" xmlns:o="urn:schemas-microsoft-com:office:office" xmlns:m="http://schemas.openxmlformats.org/officeDocument/2006/math" mc:Ignorable="w14">
-  <w:p>
+<w:hdr xmlns:wp14="http://schemas.microsoft.com/office/word/2010/wordprocessingDrawing" xmlns:r="http://schemas.openxmlformats.org/officeDocument/2006/relationships" xmlns:wp="http://schemas.openxmlformats.org/drawingml/2006/wordprocessingDrawing" xmlns:w="http://schemas.openxmlformats.org/wordprocessingml/2006/main" xmlns:w10="urn:schemas-microsoft-com:office:word" xmlns:w14="http://schemas.microsoft.com/office/word/2010/wordml" xmlns:wps="http://schemas.microsoft.com/office/word/2010/wordprocessingShape" xmlns:wpg="http://schemas.microsoft.com/office/word/2010/wordprocessingGroup" xmlns:mc="http://schemas.openxmlformats.org/markup-compatibility/2006" xmlns:v="urn:schemas-microsoft-com:vml" xmlns:o="urn:schemas-microsoft-com:office:office" xmlns:m="http://schemas.openxmlformats.org/officeDocument/2006/math" mc:Ignorable="w14 wp14">
+  <w:p xmlns:wp14="http://schemas.microsoft.com/office/word/2010/wordml" wp14:textId="77777777">
     <w:r/>
   </w:p>
 </w:hdr>
@@ -3542,6 +4715,561 @@
 
 <file path=word/numbering.xml><?xml version="1.0" encoding="utf-8"?>
 <w:numbering xmlns:w="http://schemas.openxmlformats.org/wordprocessingml/2006/main" xmlns:wp="http://schemas.openxmlformats.org/drawingml/2006/wordprocessingDrawing" xmlns:w14="http://schemas.microsoft.com/office/word/2010/wordml" xmlns:r="http://schemas.openxmlformats.org/officeDocument/2006/relationships" xmlns:v="urn:schemas-microsoft-com:vml" xmlns:o="urn:schemas-microsoft-com:office:office">
+  <w:abstractNum xmlns:w="http://schemas.openxmlformats.org/wordprocessingml/2006/main" w:abstractNumId="6">
+    <w:multiLevelType xmlns:w="http://schemas.openxmlformats.org/wordprocessingml/2006/main" w:val="hybridMultilevel"/>
+    <w:lvl xmlns:w="http://schemas.openxmlformats.org/wordprocessingml/2006/main" w:ilvl="0">
+      <w:start w:val="1"/>
+      <w:numFmt w:val="bullet"/>
+      <w:lvlText w:val=""/>
+      <w:lvlJc w:val="left"/>
+      <w:pPr>
+        <w:ind w:left="720" w:hanging="360"/>
+      </w:pPr>
+      <w:rPr>
+        <w:rFonts w:hint="default" w:ascii="Symbol" w:hAnsi="Symbol"/>
+      </w:rPr>
+    </w:lvl>
+    <w:lvl xmlns:w="http://schemas.openxmlformats.org/wordprocessingml/2006/main" w:ilvl="1">
+      <w:start w:val="1"/>
+      <w:numFmt w:val="bullet"/>
+      <w:lvlText w:val="o"/>
+      <w:lvlJc w:val="left"/>
+      <w:pPr>
+        <w:ind w:left="1440" w:hanging="360"/>
+      </w:pPr>
+      <w:rPr>
+        <w:rFonts w:hint="default" w:ascii="Courier New" w:hAnsi="Courier New"/>
+      </w:rPr>
+    </w:lvl>
+    <w:lvl xmlns:w="http://schemas.openxmlformats.org/wordprocessingml/2006/main" w:ilvl="2">
+      <w:start w:val="1"/>
+      <w:numFmt w:val="bullet"/>
+      <w:lvlText w:val=""/>
+      <w:lvlJc w:val="left"/>
+      <w:pPr>
+        <w:ind w:left="2160" w:hanging="360"/>
+      </w:pPr>
+      <w:rPr>
+        <w:rFonts w:hint="default" w:ascii="Wingdings" w:hAnsi="Wingdings"/>
+      </w:rPr>
+    </w:lvl>
+    <w:lvl xmlns:w="http://schemas.openxmlformats.org/wordprocessingml/2006/main" w:ilvl="3">
+      <w:start w:val="1"/>
+      <w:numFmt w:val="bullet"/>
+      <w:lvlText w:val=""/>
+      <w:lvlJc w:val="left"/>
+      <w:pPr>
+        <w:ind w:left="2880" w:hanging="360"/>
+      </w:pPr>
+      <w:rPr>
+        <w:rFonts w:hint="default" w:ascii="Symbol" w:hAnsi="Symbol"/>
+      </w:rPr>
+    </w:lvl>
+    <w:lvl xmlns:w="http://schemas.openxmlformats.org/wordprocessingml/2006/main" w:ilvl="4">
+      <w:start w:val="1"/>
+      <w:numFmt w:val="bullet"/>
+      <w:lvlText w:val="o"/>
+      <w:lvlJc w:val="left"/>
+      <w:pPr>
+        <w:ind w:left="3600" w:hanging="360"/>
+      </w:pPr>
+      <w:rPr>
+        <w:rFonts w:hint="default" w:ascii="Courier New" w:hAnsi="Courier New"/>
+      </w:rPr>
+    </w:lvl>
+    <w:lvl xmlns:w="http://schemas.openxmlformats.org/wordprocessingml/2006/main" w:ilvl="5">
+      <w:start w:val="1"/>
+      <w:numFmt w:val="bullet"/>
+      <w:lvlText w:val=""/>
+      <w:lvlJc w:val="left"/>
+      <w:pPr>
+        <w:ind w:left="4320" w:hanging="360"/>
+      </w:pPr>
+      <w:rPr>
+        <w:rFonts w:hint="default" w:ascii="Wingdings" w:hAnsi="Wingdings"/>
+      </w:rPr>
+    </w:lvl>
+    <w:lvl xmlns:w="http://schemas.openxmlformats.org/wordprocessingml/2006/main" w:ilvl="6">
+      <w:start w:val="1"/>
+      <w:numFmt w:val="bullet"/>
+      <w:lvlText w:val=""/>
+      <w:lvlJc w:val="left"/>
+      <w:pPr>
+        <w:ind w:left="5040" w:hanging="360"/>
+      </w:pPr>
+      <w:rPr>
+        <w:rFonts w:hint="default" w:ascii="Symbol" w:hAnsi="Symbol"/>
+      </w:rPr>
+    </w:lvl>
+    <w:lvl xmlns:w="http://schemas.openxmlformats.org/wordprocessingml/2006/main" w:ilvl="7">
+      <w:start w:val="1"/>
+      <w:numFmt w:val="bullet"/>
+      <w:lvlText w:val="o"/>
+      <w:lvlJc w:val="left"/>
+      <w:pPr>
+        <w:ind w:left="5760" w:hanging="360"/>
+      </w:pPr>
+      <w:rPr>
+        <w:rFonts w:hint="default" w:ascii="Courier New" w:hAnsi="Courier New"/>
+      </w:rPr>
+    </w:lvl>
+    <w:lvl xmlns:w="http://schemas.openxmlformats.org/wordprocessingml/2006/main" w:ilvl="8">
+      <w:start w:val="1"/>
+      <w:numFmt w:val="bullet"/>
+      <w:lvlText w:val=""/>
+      <w:lvlJc w:val="left"/>
+      <w:pPr>
+        <w:ind w:left="6480" w:hanging="360"/>
+      </w:pPr>
+      <w:rPr>
+        <w:rFonts w:hint="default" w:ascii="Wingdings" w:hAnsi="Wingdings"/>
+      </w:rPr>
+    </w:lvl>
+  </w:abstractNum>
+  <w:abstractNum xmlns:w="http://schemas.openxmlformats.org/wordprocessingml/2006/main" w:abstractNumId="5">
+    <w:multiLevelType xmlns:w="http://schemas.openxmlformats.org/wordprocessingml/2006/main" w:val="hybridMultilevel"/>
+    <w:lvl xmlns:w="http://schemas.openxmlformats.org/wordprocessingml/2006/main" w:ilvl="0">
+      <w:start w:val="1"/>
+      <w:numFmt w:val="bullet"/>
+      <w:lvlText w:val=""/>
+      <w:lvlJc w:val="left"/>
+      <w:pPr>
+        <w:ind w:left="720" w:hanging="360"/>
+      </w:pPr>
+      <w:rPr>
+        <w:rFonts w:hint="default" w:ascii="Symbol" w:hAnsi="Symbol"/>
+      </w:rPr>
+    </w:lvl>
+    <w:lvl xmlns:w="http://schemas.openxmlformats.org/wordprocessingml/2006/main" w:ilvl="1">
+      <w:start w:val="1"/>
+      <w:numFmt w:val="bullet"/>
+      <w:lvlText w:val="o"/>
+      <w:lvlJc w:val="left"/>
+      <w:pPr>
+        <w:ind w:left="1440" w:hanging="360"/>
+      </w:pPr>
+      <w:rPr>
+        <w:rFonts w:hint="default" w:ascii="Courier New" w:hAnsi="Courier New"/>
+      </w:rPr>
+    </w:lvl>
+    <w:lvl xmlns:w="http://schemas.openxmlformats.org/wordprocessingml/2006/main" w:ilvl="2">
+      <w:start w:val="1"/>
+      <w:numFmt w:val="bullet"/>
+      <w:lvlText w:val=""/>
+      <w:lvlJc w:val="left"/>
+      <w:pPr>
+        <w:ind w:left="2160" w:hanging="360"/>
+      </w:pPr>
+      <w:rPr>
+        <w:rFonts w:hint="default" w:ascii="Wingdings" w:hAnsi="Wingdings"/>
+      </w:rPr>
+    </w:lvl>
+    <w:lvl xmlns:w="http://schemas.openxmlformats.org/wordprocessingml/2006/main" w:ilvl="3">
+      <w:start w:val="1"/>
+      <w:numFmt w:val="bullet"/>
+      <w:lvlText w:val=""/>
+      <w:lvlJc w:val="left"/>
+      <w:pPr>
+        <w:ind w:left="2880" w:hanging="360"/>
+      </w:pPr>
+      <w:rPr>
+        <w:rFonts w:hint="default" w:ascii="Symbol" w:hAnsi="Symbol"/>
+      </w:rPr>
+    </w:lvl>
+    <w:lvl xmlns:w="http://schemas.openxmlformats.org/wordprocessingml/2006/main" w:ilvl="4">
+      <w:start w:val="1"/>
+      <w:numFmt w:val="bullet"/>
+      <w:lvlText w:val="o"/>
+      <w:lvlJc w:val="left"/>
+      <w:pPr>
+        <w:ind w:left="3600" w:hanging="360"/>
+      </w:pPr>
+      <w:rPr>
+        <w:rFonts w:hint="default" w:ascii="Courier New" w:hAnsi="Courier New"/>
+      </w:rPr>
+    </w:lvl>
+    <w:lvl xmlns:w="http://schemas.openxmlformats.org/wordprocessingml/2006/main" w:ilvl="5">
+      <w:start w:val="1"/>
+      <w:numFmt w:val="bullet"/>
+      <w:lvlText w:val=""/>
+      <w:lvlJc w:val="left"/>
+      <w:pPr>
+        <w:ind w:left="4320" w:hanging="360"/>
+      </w:pPr>
+      <w:rPr>
+        <w:rFonts w:hint="default" w:ascii="Wingdings" w:hAnsi="Wingdings"/>
+      </w:rPr>
+    </w:lvl>
+    <w:lvl xmlns:w="http://schemas.openxmlformats.org/wordprocessingml/2006/main" w:ilvl="6">
+      <w:start w:val="1"/>
+      <w:numFmt w:val="bullet"/>
+      <w:lvlText w:val=""/>
+      <w:lvlJc w:val="left"/>
+      <w:pPr>
+        <w:ind w:left="5040" w:hanging="360"/>
+      </w:pPr>
+      <w:rPr>
+        <w:rFonts w:hint="default" w:ascii="Symbol" w:hAnsi="Symbol"/>
+      </w:rPr>
+    </w:lvl>
+    <w:lvl xmlns:w="http://schemas.openxmlformats.org/wordprocessingml/2006/main" w:ilvl="7">
+      <w:start w:val="1"/>
+      <w:numFmt w:val="bullet"/>
+      <w:lvlText w:val="o"/>
+      <w:lvlJc w:val="left"/>
+      <w:pPr>
+        <w:ind w:left="5760" w:hanging="360"/>
+      </w:pPr>
+      <w:rPr>
+        <w:rFonts w:hint="default" w:ascii="Courier New" w:hAnsi="Courier New"/>
+      </w:rPr>
+    </w:lvl>
+    <w:lvl xmlns:w="http://schemas.openxmlformats.org/wordprocessingml/2006/main" w:ilvl="8">
+      <w:start w:val="1"/>
+      <w:numFmt w:val="bullet"/>
+      <w:lvlText w:val=""/>
+      <w:lvlJc w:val="left"/>
+      <w:pPr>
+        <w:ind w:left="6480" w:hanging="360"/>
+      </w:pPr>
+      <w:rPr>
+        <w:rFonts w:hint="default" w:ascii="Wingdings" w:hAnsi="Wingdings"/>
+      </w:rPr>
+    </w:lvl>
+  </w:abstractNum>
+  <w:abstractNum xmlns:w="http://schemas.openxmlformats.org/wordprocessingml/2006/main" w:abstractNumId="4">
+    <w:multiLevelType xmlns:w="http://schemas.openxmlformats.org/wordprocessingml/2006/main" w:val="hybridMultilevel"/>
+    <w:lvl xmlns:w="http://schemas.openxmlformats.org/wordprocessingml/2006/main" w:ilvl="0">
+      <w:start w:val="1"/>
+      <w:numFmt w:val="bullet"/>
+      <w:lvlText w:val=""/>
+      <w:lvlJc w:val="left"/>
+      <w:pPr>
+        <w:ind w:left="720" w:hanging="360"/>
+      </w:pPr>
+      <w:rPr>
+        <w:rFonts w:hint="default" w:ascii="Symbol" w:hAnsi="Symbol"/>
+      </w:rPr>
+    </w:lvl>
+    <w:lvl xmlns:w="http://schemas.openxmlformats.org/wordprocessingml/2006/main" w:ilvl="1">
+      <w:start w:val="1"/>
+      <w:numFmt w:val="bullet"/>
+      <w:lvlText w:val="o"/>
+      <w:lvlJc w:val="left"/>
+      <w:pPr>
+        <w:ind w:left="1440" w:hanging="360"/>
+      </w:pPr>
+      <w:rPr>
+        <w:rFonts w:hint="default" w:ascii="Courier New" w:hAnsi="Courier New"/>
+      </w:rPr>
+    </w:lvl>
+    <w:lvl xmlns:w="http://schemas.openxmlformats.org/wordprocessingml/2006/main" w:ilvl="2">
+      <w:start w:val="1"/>
+      <w:numFmt w:val="bullet"/>
+      <w:lvlText w:val=""/>
+      <w:lvlJc w:val="left"/>
+      <w:pPr>
+        <w:ind w:left="2160" w:hanging="360"/>
+      </w:pPr>
+      <w:rPr>
+        <w:rFonts w:hint="default" w:ascii="Wingdings" w:hAnsi="Wingdings"/>
+      </w:rPr>
+    </w:lvl>
+    <w:lvl xmlns:w="http://schemas.openxmlformats.org/wordprocessingml/2006/main" w:ilvl="3">
+      <w:start w:val="1"/>
+      <w:numFmt w:val="bullet"/>
+      <w:lvlText w:val=""/>
+      <w:lvlJc w:val="left"/>
+      <w:pPr>
+        <w:ind w:left="2880" w:hanging="360"/>
+      </w:pPr>
+      <w:rPr>
+        <w:rFonts w:hint="default" w:ascii="Symbol" w:hAnsi="Symbol"/>
+      </w:rPr>
+    </w:lvl>
+    <w:lvl xmlns:w="http://schemas.openxmlformats.org/wordprocessingml/2006/main" w:ilvl="4">
+      <w:start w:val="1"/>
+      <w:numFmt w:val="bullet"/>
+      <w:lvlText w:val="o"/>
+      <w:lvlJc w:val="left"/>
+      <w:pPr>
+        <w:ind w:left="3600" w:hanging="360"/>
+      </w:pPr>
+      <w:rPr>
+        <w:rFonts w:hint="default" w:ascii="Courier New" w:hAnsi="Courier New"/>
+      </w:rPr>
+    </w:lvl>
+    <w:lvl xmlns:w="http://schemas.openxmlformats.org/wordprocessingml/2006/main" w:ilvl="5">
+      <w:start w:val="1"/>
+      <w:numFmt w:val="bullet"/>
+      <w:lvlText w:val=""/>
+      <w:lvlJc w:val="left"/>
+      <w:pPr>
+        <w:ind w:left="4320" w:hanging="360"/>
+      </w:pPr>
+      <w:rPr>
+        <w:rFonts w:hint="default" w:ascii="Wingdings" w:hAnsi="Wingdings"/>
+      </w:rPr>
+    </w:lvl>
+    <w:lvl xmlns:w="http://schemas.openxmlformats.org/wordprocessingml/2006/main" w:ilvl="6">
+      <w:start w:val="1"/>
+      <w:numFmt w:val="bullet"/>
+      <w:lvlText w:val=""/>
+      <w:lvlJc w:val="left"/>
+      <w:pPr>
+        <w:ind w:left="5040" w:hanging="360"/>
+      </w:pPr>
+      <w:rPr>
+        <w:rFonts w:hint="default" w:ascii="Symbol" w:hAnsi="Symbol"/>
+      </w:rPr>
+    </w:lvl>
+    <w:lvl xmlns:w="http://schemas.openxmlformats.org/wordprocessingml/2006/main" w:ilvl="7">
+      <w:start w:val="1"/>
+      <w:numFmt w:val="bullet"/>
+      <w:lvlText w:val="o"/>
+      <w:lvlJc w:val="left"/>
+      <w:pPr>
+        <w:ind w:left="5760" w:hanging="360"/>
+      </w:pPr>
+      <w:rPr>
+        <w:rFonts w:hint="default" w:ascii="Courier New" w:hAnsi="Courier New"/>
+      </w:rPr>
+    </w:lvl>
+    <w:lvl xmlns:w="http://schemas.openxmlformats.org/wordprocessingml/2006/main" w:ilvl="8">
+      <w:start w:val="1"/>
+      <w:numFmt w:val="bullet"/>
+      <w:lvlText w:val=""/>
+      <w:lvlJc w:val="left"/>
+      <w:pPr>
+        <w:ind w:left="6480" w:hanging="360"/>
+      </w:pPr>
+      <w:rPr>
+        <w:rFonts w:hint="default" w:ascii="Wingdings" w:hAnsi="Wingdings"/>
+      </w:rPr>
+    </w:lvl>
+  </w:abstractNum>
+  <w:abstractNum xmlns:w="http://schemas.openxmlformats.org/wordprocessingml/2006/main" w:abstractNumId="3">
+    <w:multiLevelType xmlns:w="http://schemas.openxmlformats.org/wordprocessingml/2006/main" w:val="hybridMultilevel"/>
+    <w:lvl xmlns:w="http://schemas.openxmlformats.org/wordprocessingml/2006/main" w:ilvl="0">
+      <w:start w:val="1"/>
+      <w:numFmt w:val="bullet"/>
+      <w:lvlText w:val=""/>
+      <w:lvlJc w:val="left"/>
+      <w:pPr>
+        <w:ind w:left="720" w:hanging="360"/>
+      </w:pPr>
+      <w:rPr>
+        <w:rFonts w:hint="default" w:ascii="Symbol" w:hAnsi="Symbol"/>
+      </w:rPr>
+    </w:lvl>
+    <w:lvl xmlns:w="http://schemas.openxmlformats.org/wordprocessingml/2006/main" w:ilvl="1">
+      <w:start w:val="1"/>
+      <w:numFmt w:val="bullet"/>
+      <w:lvlText w:val=""/>
+      <w:lvlJc w:val="left"/>
+      <w:pPr>
+        <w:ind w:left="1440" w:hanging="360"/>
+      </w:pPr>
+      <w:rPr>
+        <w:rFonts w:hint="default" w:ascii="Symbol" w:hAnsi="Symbol"/>
+      </w:rPr>
+    </w:lvl>
+    <w:lvl xmlns:w="http://schemas.openxmlformats.org/wordprocessingml/2006/main" w:ilvl="2">
+      <w:start w:val="1"/>
+      <w:numFmt w:val="bullet"/>
+      <w:lvlText w:val=""/>
+      <w:lvlJc w:val="left"/>
+      <w:pPr>
+        <w:ind w:left="2160" w:hanging="360"/>
+      </w:pPr>
+      <w:rPr>
+        <w:rFonts w:hint="default" w:ascii="Wingdings" w:hAnsi="Wingdings"/>
+      </w:rPr>
+    </w:lvl>
+    <w:lvl xmlns:w="http://schemas.openxmlformats.org/wordprocessingml/2006/main" w:ilvl="3">
+      <w:start w:val="1"/>
+      <w:numFmt w:val="bullet"/>
+      <w:lvlText w:val=""/>
+      <w:lvlJc w:val="left"/>
+      <w:pPr>
+        <w:ind w:left="2880" w:hanging="360"/>
+      </w:pPr>
+      <w:rPr>
+        <w:rFonts w:hint="default" w:ascii="Symbol" w:hAnsi="Symbol"/>
+      </w:rPr>
+    </w:lvl>
+    <w:lvl xmlns:w="http://schemas.openxmlformats.org/wordprocessingml/2006/main" w:ilvl="4">
+      <w:start w:val="1"/>
+      <w:numFmt w:val="bullet"/>
+      <w:lvlText w:val="o"/>
+      <w:lvlJc w:val="left"/>
+      <w:pPr>
+        <w:ind w:left="3600" w:hanging="360"/>
+      </w:pPr>
+      <w:rPr>
+        <w:rFonts w:hint="default" w:ascii="Courier New" w:hAnsi="Courier New"/>
+      </w:rPr>
+    </w:lvl>
+    <w:lvl xmlns:w="http://schemas.openxmlformats.org/wordprocessingml/2006/main" w:ilvl="5">
+      <w:start w:val="1"/>
+      <w:numFmt w:val="bullet"/>
+      <w:lvlText w:val=""/>
+      <w:lvlJc w:val="left"/>
+      <w:pPr>
+        <w:ind w:left="4320" w:hanging="360"/>
+      </w:pPr>
+      <w:rPr>
+        <w:rFonts w:hint="default" w:ascii="Wingdings" w:hAnsi="Wingdings"/>
+      </w:rPr>
+    </w:lvl>
+    <w:lvl xmlns:w="http://schemas.openxmlformats.org/wordprocessingml/2006/main" w:ilvl="6">
+      <w:start w:val="1"/>
+      <w:numFmt w:val="bullet"/>
+      <w:lvlText w:val=""/>
+      <w:lvlJc w:val="left"/>
+      <w:pPr>
+        <w:ind w:left="5040" w:hanging="360"/>
+      </w:pPr>
+      <w:rPr>
+        <w:rFonts w:hint="default" w:ascii="Symbol" w:hAnsi="Symbol"/>
+      </w:rPr>
+    </w:lvl>
+    <w:lvl xmlns:w="http://schemas.openxmlformats.org/wordprocessingml/2006/main" w:ilvl="7">
+      <w:start w:val="1"/>
+      <w:numFmt w:val="bullet"/>
+      <w:lvlText w:val="o"/>
+      <w:lvlJc w:val="left"/>
+      <w:pPr>
+        <w:ind w:left="5760" w:hanging="360"/>
+      </w:pPr>
+      <w:rPr>
+        <w:rFonts w:hint="default" w:ascii="Courier New" w:hAnsi="Courier New"/>
+      </w:rPr>
+    </w:lvl>
+    <w:lvl xmlns:w="http://schemas.openxmlformats.org/wordprocessingml/2006/main" w:ilvl="8">
+      <w:start w:val="1"/>
+      <w:numFmt w:val="bullet"/>
+      <w:lvlText w:val=""/>
+      <w:lvlJc w:val="left"/>
+      <w:pPr>
+        <w:ind w:left="6480" w:hanging="360"/>
+      </w:pPr>
+      <w:rPr>
+        <w:rFonts w:hint="default" w:ascii="Wingdings" w:hAnsi="Wingdings"/>
+      </w:rPr>
+    </w:lvl>
+  </w:abstractNum>
+  <w:abstractNum xmlns:w="http://schemas.openxmlformats.org/wordprocessingml/2006/main" w:abstractNumId="2">
+    <w:multiLevelType xmlns:w="http://schemas.openxmlformats.org/wordprocessingml/2006/main" w:val="hybridMultilevel"/>
+    <w:lvl xmlns:w="http://schemas.openxmlformats.org/wordprocessingml/2006/main" w:ilvl="0">
+      <w:start w:val="1"/>
+      <w:numFmt w:val="bullet"/>
+      <w:lvlText w:val=""/>
+      <w:lvlJc w:val="left"/>
+      <w:pPr>
+        <w:ind w:left="720" w:hanging="360"/>
+      </w:pPr>
+      <w:rPr>
+        <w:rFonts w:hint="default" w:ascii="Symbol" w:hAnsi="Symbol"/>
+      </w:rPr>
+    </w:lvl>
+    <w:lvl xmlns:w="http://schemas.openxmlformats.org/wordprocessingml/2006/main" w:ilvl="1">
+      <w:start w:val="1"/>
+      <w:numFmt w:val="bullet"/>
+      <w:lvlText w:val="o"/>
+      <w:lvlJc w:val="left"/>
+      <w:pPr>
+        <w:ind w:left="1440" w:hanging="360"/>
+      </w:pPr>
+      <w:rPr>
+        <w:rFonts w:hint="default" w:ascii="Courier New" w:hAnsi="Courier New"/>
+      </w:rPr>
+    </w:lvl>
+    <w:lvl xmlns:w="http://schemas.openxmlformats.org/wordprocessingml/2006/main" w:ilvl="2">
+      <w:start w:val="1"/>
+      <w:numFmt w:val="bullet"/>
+      <w:lvlText w:val=""/>
+      <w:lvlJc w:val="left"/>
+      <w:pPr>
+        <w:ind w:left="2160" w:hanging="360"/>
+      </w:pPr>
+      <w:rPr>
+        <w:rFonts w:hint="default" w:ascii="Wingdings" w:hAnsi="Wingdings"/>
+      </w:rPr>
+    </w:lvl>
+    <w:lvl xmlns:w="http://schemas.openxmlformats.org/wordprocessingml/2006/main" w:ilvl="3">
+      <w:start w:val="1"/>
+      <w:numFmt w:val="bullet"/>
+      <w:lvlText w:val=""/>
+      <w:lvlJc w:val="left"/>
+      <w:pPr>
+        <w:ind w:left="2880" w:hanging="360"/>
+      </w:pPr>
+      <w:rPr>
+        <w:rFonts w:hint="default" w:ascii="Symbol" w:hAnsi="Symbol"/>
+      </w:rPr>
+    </w:lvl>
+    <w:lvl xmlns:w="http://schemas.openxmlformats.org/wordprocessingml/2006/main" w:ilvl="4">
+      <w:start w:val="1"/>
+      <w:numFmt w:val="bullet"/>
+      <w:lvlText w:val="o"/>
+      <w:lvlJc w:val="left"/>
+      <w:pPr>
+        <w:ind w:left="3600" w:hanging="360"/>
+      </w:pPr>
+      <w:rPr>
+        <w:rFonts w:hint="default" w:ascii="Courier New" w:hAnsi="Courier New"/>
+      </w:rPr>
+    </w:lvl>
+    <w:lvl xmlns:w="http://schemas.openxmlformats.org/wordprocessingml/2006/main" w:ilvl="5">
+      <w:start w:val="1"/>
+      <w:numFmt w:val="bullet"/>
+      <w:lvlText w:val=""/>
+      <w:lvlJc w:val="left"/>
+      <w:pPr>
+        <w:ind w:left="4320" w:hanging="360"/>
+      </w:pPr>
+      <w:rPr>
+        <w:rFonts w:hint="default" w:ascii="Wingdings" w:hAnsi="Wingdings"/>
+      </w:rPr>
+    </w:lvl>
+    <w:lvl xmlns:w="http://schemas.openxmlformats.org/wordprocessingml/2006/main" w:ilvl="6">
+      <w:start w:val="1"/>
+      <w:numFmt w:val="bullet"/>
+      <w:lvlText w:val=""/>
+      <w:lvlJc w:val="left"/>
+      <w:pPr>
+        <w:ind w:left="5040" w:hanging="360"/>
+      </w:pPr>
+      <w:rPr>
+        <w:rFonts w:hint="default" w:ascii="Symbol" w:hAnsi="Symbol"/>
+      </w:rPr>
+    </w:lvl>
+    <w:lvl xmlns:w="http://schemas.openxmlformats.org/wordprocessingml/2006/main" w:ilvl="7">
+      <w:start w:val="1"/>
+      <w:numFmt w:val="bullet"/>
+      <w:lvlText w:val="o"/>
+      <w:lvlJc w:val="left"/>
+      <w:pPr>
+        <w:ind w:left="5760" w:hanging="360"/>
+      </w:pPr>
+      <w:rPr>
+        <w:rFonts w:hint="default" w:ascii="Courier New" w:hAnsi="Courier New"/>
+      </w:rPr>
+    </w:lvl>
+    <w:lvl xmlns:w="http://schemas.openxmlformats.org/wordprocessingml/2006/main" w:ilvl="8">
+      <w:start w:val="1"/>
+      <w:numFmt w:val="bullet"/>
+      <w:lvlText w:val=""/>
+      <w:lvlJc w:val="left"/>
+      <w:pPr>
+        <w:ind w:left="6480" w:hanging="360"/>
+      </w:pPr>
+      <w:rPr>
+        <w:rFonts w:hint="default" w:ascii="Wingdings" w:hAnsi="Wingdings"/>
+      </w:rPr>
+    </w:lvl>
+  </w:abstractNum>
   <w:abstractNum w:abstractNumId="0">
     <w:multiLevelType w:val="hybridMultilevel"/>
     <w:numStyleLink w:val="Alínea"/>
@@ -3784,6 +5512,21 @@
       </w:rPr>
     </w:lvl>
   </w:abstractNum>
+  <w:num w:numId="8">
+    <w:abstractNumId w:val="6"/>
+  </w:num>
+  <w:num w:numId="7">
+    <w:abstractNumId w:val="5"/>
+  </w:num>
+  <w:num w:numId="6">
+    <w:abstractNumId w:val="4"/>
+  </w:num>
+  <w:num w:numId="5">
+    <w:abstractNumId w:val="3"/>
+  </w:num>
+  <w:num w:numId="4">
+    <w:abstractNumId w:val="2"/>
+  </w:num>
   <w:num w:numId="1">
     <w:abstractNumId w:val="1"/>
   </w:num>
@@ -4049,11 +5792,11 @@
 </file>
 
 <file path=word/styles.xml><?xml version="1.0" encoding="utf-8"?>
-<w:styles xmlns:w="http://schemas.openxmlformats.org/wordprocessingml/2006/main" xmlns:mc="http://schemas.openxmlformats.org/markup-compatibility/2006" xmlns:w14="http://schemas.microsoft.com/office/word/2010/wordml" mc:Ignorable="w14">
+<w:styles xmlns:wp14="http://schemas.microsoft.com/office/word/2010/wordprocessingDrawing" xmlns:w="http://schemas.openxmlformats.org/wordprocessingml/2006/main" xmlns:mc="http://schemas.openxmlformats.org/markup-compatibility/2006" xmlns:w14="http://schemas.microsoft.com/office/word/2010/wordml" mc:Ignorable="w14 wp14">
   <w:docDefaults>
     <w:rPrDefault>
       <w:rPr>
-        <w:rFonts w:ascii="Times New Roman" w:cs="Times New Roman" w:hAnsi="Times New Roman" w:eastAsia="Arial Unicode MS"/>
+        <w:rFonts w:ascii="Times New Roman" w:hAnsi="Times New Roman" w:eastAsia="Arial Unicode MS" w:cs="Times New Roman"/>
         <w:b w:val="0"/>
         <w:bCs w:val="0"/>
         <w:i w:val="0"/>
@@ -4084,7 +5827,7 @@
         <w:keepNext w:val="0"/>
         <w:keepLines w:val="0"/>
         <w:pageBreakBefore w:val="0"/>
-        <w:framePr w:anchorLock="0" w:w="0" w:h="0" w:vSpace="0" w:hSpace="0" w:xAlign="left" w:y="0" w:hRule="exact" w:vAnchor="margin"/>
+        <w:framePr w:w="0" w:h="0" w:vSpace="0" w:hSpace="0" w:vAnchor="margin" w:xAlign="left" w:y="0" w:hRule="exact" w:anchorLock="0"/>
         <w:widowControl w:val="1"/>
         <w:numPr>
           <w:ilvl w:val="0"/>
@@ -4108,7 +5851,7 @@
       </w:pPr>
     </w:pPrDefault>
   </w:docDefaults>
-  <w:style w:type="paragraph" w:default="1" w:styleId="Normal">
+  <w:style w:type="paragraph" w:styleId="Normal" w:default="1">
     <w:name w:val="Normal"/>
     <w:next w:val="Normal"/>
     <w:pPr/>
@@ -4118,7 +5861,7 @@
       <w:lang w:val="en-US" w:eastAsia="en-US" w:bidi="ar-SA"/>
     </w:rPr>
   </w:style>
-  <w:style w:type="character" w:default="1" w:styleId="Default Paragraph Font">
+  <w:style w:type="character" w:styleId="Default Paragraph Font" w:default="1">
     <w:name w:val="Default Paragraph Font"/>
     <w:next w:val="Default Paragraph Font"/>
   </w:style>
@@ -4128,7 +5871,7 @@
       <w:u w:val="single"/>
     </w:rPr>
   </w:style>
-  <w:style w:type="table" w:default="1" w:styleId="Table Normal">
+  <w:style w:type="table" w:styleId="Table Normal" w:default="1">
     <w:name w:val="Table Normal"/>
     <w:next w:val="Table Normal"/>
     <w:pPr/>
@@ -4150,7 +5893,7 @@
     <w:tblStylePr w:type="seCell"/>
     <w:tblStylePr w:type="swCell"/>
   </w:style>
-  <w:style w:type="numbering" w:default="1" w:styleId="No List">
+  <w:style w:type="numbering" w:styleId="No List" w:default="1">
     <w:name w:val="No List"/>
     <w:next w:val="No List"/>
     <w:pPr/>
@@ -4172,7 +5915,7 @@
       <w:outlineLvl w:val="9"/>
     </w:pPr>
     <w:rPr>
-      <w:rFonts w:ascii="Helvetica Neue" w:cs="Arial Unicode MS" w:hAnsi="Helvetica Neue" w:eastAsia="Arial Unicode MS"/>
+      <w:rFonts w:ascii="Helvetica Neue" w:hAnsi="Helvetica Neue" w:eastAsia="Arial Unicode MS" w:cs="Arial Unicode MS"/>
       <w:b w:val="0"/>
       <w:bCs w:val="0"/>
       <w:i w:val="0"/>

</xml_diff>